<commit_message>
update some of questions
please take a look of the doc.
</commit_message>
<xml_diff>
--- a/Doc/Soru/1.Hafta_dizilerAlıştırma.docx
+++ b/Doc/Soru/1.Hafta_dizilerAlıştırma.docx
@@ -1725,13 +1725,306 @@
     <w:p>
       <w:pPr>
         <w:spacing w:after="240"/>
+        <w:ind w:left="720"/>
+        <w:rPr>
+          <w:rFonts w:ascii="Times" w:hAnsi="Times" w:cs="Times"/>
+        </w:rPr>
       </w:pPr>
       <w:r>
         <w:rPr>
           <w:rFonts w:ascii="Times" w:hAnsi="Times" w:cs="Times"/>
         </w:rPr>
+        <w:t>14</w:t>
+      </w:r>
+      <w:r>
+        <w:rPr>
+          <w:rFonts w:ascii="Times" w:hAnsi="Times" w:cs="Times"/>
+        </w:rPr>
         <w:tab/>
-        <w:t>14</w:t>
+      </w:r>
+      <w:proofErr w:type="spellStart"/>
+      <w:r>
+        <w:rPr>
+          <w:rFonts w:ascii="Times" w:hAnsi="Times" w:cs="Times"/>
+        </w:rPr>
+        <w:t>Verilen</w:t>
+      </w:r>
+      <w:proofErr w:type="spellEnd"/>
+      <w:r>
+        <w:rPr>
+          <w:rFonts w:ascii="Times" w:hAnsi="Times" w:cs="Times"/>
+        </w:rPr>
+        <w:t xml:space="preserve"> </w:t>
+      </w:r>
+      <w:proofErr w:type="spellStart"/>
+      <w:r>
+        <w:rPr>
+          <w:rFonts w:ascii="Times" w:hAnsi="Times" w:cs="Times"/>
+        </w:rPr>
+        <w:t>bir</w:t>
+      </w:r>
+      <w:proofErr w:type="spellEnd"/>
+      <w:r>
+        <w:rPr>
+          <w:rFonts w:ascii="Times" w:hAnsi="Times" w:cs="Times"/>
+        </w:rPr>
+        <w:t xml:space="preserve"> </w:t>
+      </w:r>
+      <w:proofErr w:type="spellStart"/>
+      <w:r>
+        <w:rPr>
+          <w:rFonts w:ascii="Times" w:hAnsi="Times" w:cs="Times"/>
+        </w:rPr>
+        <w:t>dizideki</w:t>
+      </w:r>
+      <w:proofErr w:type="spellEnd"/>
+      <w:r>
+        <w:rPr>
+          <w:rFonts w:ascii="Times" w:hAnsi="Times" w:cs="Times"/>
+        </w:rPr>
+        <w:t xml:space="preserve"> </w:t>
+      </w:r>
+      <w:proofErr w:type="spellStart"/>
+      <w:r>
+        <w:rPr>
+          <w:rFonts w:ascii="Times" w:hAnsi="Times" w:cs="Times"/>
+        </w:rPr>
+        <w:t>ardışık</w:t>
+      </w:r>
+      <w:proofErr w:type="spellEnd"/>
+      <w:r>
+        <w:rPr>
+          <w:rFonts w:ascii="Times" w:hAnsi="Times" w:cs="Times"/>
+        </w:rPr>
+        <w:t xml:space="preserve"> </w:t>
+      </w:r>
+      <w:proofErr w:type="spellStart"/>
+      <w:r>
+        <w:rPr>
+          <w:rFonts w:ascii="Times" w:hAnsi="Times" w:cs="Times"/>
+        </w:rPr>
+        <w:t>olarak</w:t>
+      </w:r>
+      <w:proofErr w:type="spellEnd"/>
+      <w:r>
+        <w:rPr>
+          <w:rFonts w:ascii="Times" w:hAnsi="Times" w:cs="Times"/>
+        </w:rPr>
+        <w:t xml:space="preserve"> </w:t>
+      </w:r>
+      <w:proofErr w:type="spellStart"/>
+      <w:r>
+        <w:rPr>
+          <w:rFonts w:ascii="Times" w:hAnsi="Times" w:cs="Times"/>
+        </w:rPr>
+        <w:t>artan</w:t>
+      </w:r>
+      <w:proofErr w:type="spellEnd"/>
+      <w:r>
+        <w:rPr>
+          <w:rFonts w:ascii="Times" w:hAnsi="Times" w:cs="Times"/>
+        </w:rPr>
+        <w:t xml:space="preserve"> </w:t>
+      </w:r>
+      <w:proofErr w:type="spellStart"/>
+      <w:r>
+        <w:rPr>
+          <w:rFonts w:ascii="Times" w:hAnsi="Times" w:cs="Times"/>
+        </w:rPr>
+        <w:t>en</w:t>
+      </w:r>
+      <w:proofErr w:type="spellEnd"/>
+      <w:r>
+        <w:rPr>
+          <w:rFonts w:ascii="Times" w:hAnsi="Times" w:cs="Times"/>
+        </w:rPr>
+        <w:t xml:space="preserve"> </w:t>
+      </w:r>
+      <w:proofErr w:type="spellStart"/>
+      <w:r>
+        <w:rPr>
+          <w:rFonts w:ascii="Times" w:hAnsi="Times" w:cs="Times"/>
+        </w:rPr>
+        <w:t>uzun</w:t>
+      </w:r>
+      <w:proofErr w:type="spellEnd"/>
+      <w:r>
+        <w:rPr>
+          <w:rFonts w:ascii="Times" w:hAnsi="Times" w:cs="Times"/>
+        </w:rPr>
+        <w:t xml:space="preserve"> alt </w:t>
+      </w:r>
+      <w:proofErr w:type="spellStart"/>
+      <w:r>
+        <w:rPr>
+          <w:rFonts w:ascii="Times" w:hAnsi="Times" w:cs="Times"/>
+        </w:rPr>
+        <w:t>diziyi</w:t>
+      </w:r>
+      <w:proofErr w:type="spellEnd"/>
+      <w:r>
+        <w:rPr>
+          <w:rFonts w:ascii="Times" w:hAnsi="Times" w:cs="Times"/>
+        </w:rPr>
+        <w:t xml:space="preserve"> </w:t>
+      </w:r>
+      <w:proofErr w:type="spellStart"/>
+      <w:proofErr w:type="gramStart"/>
+      <w:r>
+        <w:rPr>
+          <w:rFonts w:ascii="Times" w:hAnsi="Times" w:cs="Times"/>
+        </w:rPr>
+        <w:t>bulun</w:t>
+      </w:r>
+      <w:proofErr w:type="spellEnd"/>
+      <w:r>
+        <w:rPr>
+          <w:rFonts w:ascii="Times" w:hAnsi="Times" w:cs="Times"/>
+          <w:color w:val="FF0000"/>
+        </w:rPr>
+        <w:t>.</w:t>
+      </w:r>
+      <w:r>
+        <w:rPr>
+          <w:rFonts w:ascii="Times" w:hAnsi="Times" w:cs="Times"/>
+          <w:color w:val="FF0000"/>
+        </w:rPr>
+        <w:t>(</w:t>
+      </w:r>
+      <w:proofErr w:type="gramEnd"/>
+      <w:r>
+        <w:rPr>
+          <w:rFonts w:ascii="Times" w:hAnsi="Times" w:cs="Times"/>
+          <w:color w:val="FF0000"/>
+        </w:rPr>
+        <w:t xml:space="preserve"> </w:t>
+      </w:r>
+      <w:proofErr w:type="spellStart"/>
+      <w:r>
+        <w:rPr>
+          <w:rFonts w:ascii="Times" w:hAnsi="Times" w:cs="Times"/>
+          <w:color w:val="FF0000"/>
+        </w:rPr>
+        <w:t>saf</w:t>
+      </w:r>
+      <w:proofErr w:type="spellEnd"/>
+      <w:r>
+        <w:rPr>
+          <w:rFonts w:ascii="Times" w:hAnsi="Times" w:cs="Times"/>
+          <w:color w:val="FF0000"/>
+        </w:rPr>
+        <w:t xml:space="preserve"> </w:t>
+      </w:r>
+      <w:proofErr w:type="spellStart"/>
+      <w:r>
+        <w:rPr>
+          <w:rFonts w:ascii="Times" w:hAnsi="Times" w:cs="Times"/>
+          <w:color w:val="FF0000"/>
+        </w:rPr>
+        <w:t>özyineleme</w:t>
+      </w:r>
+      <w:proofErr w:type="spellEnd"/>
+      <w:r>
+        <w:rPr>
+          <w:rFonts w:ascii="Times" w:hAnsi="Times" w:cs="Times"/>
+          <w:color w:val="FF0000"/>
+        </w:rPr>
+        <w:t xml:space="preserve"> (pure recursion), brute-force </w:t>
+      </w:r>
+      <w:proofErr w:type="spellStart"/>
+      <w:r>
+        <w:rPr>
+          <w:rFonts w:ascii="Times" w:hAnsi="Times" w:cs="Times"/>
+          <w:color w:val="FF0000"/>
+        </w:rPr>
+        <w:t>kaba</w:t>
+      </w:r>
+      <w:proofErr w:type="spellEnd"/>
+      <w:r>
+        <w:rPr>
+          <w:rFonts w:ascii="Times" w:hAnsi="Times" w:cs="Times"/>
+          <w:color w:val="FF0000"/>
+        </w:rPr>
+        <w:t xml:space="preserve"> </w:t>
+      </w:r>
+      <w:proofErr w:type="spellStart"/>
+      <w:r>
+        <w:rPr>
+          <w:rFonts w:ascii="Times" w:hAnsi="Times" w:cs="Times"/>
+          <w:color w:val="FF0000"/>
+        </w:rPr>
+        <w:t>kuvvet</w:t>
+      </w:r>
+      <w:proofErr w:type="spellEnd"/>
+      <w:r>
+        <w:rPr>
+          <w:rFonts w:ascii="Times" w:hAnsi="Times" w:cs="Times"/>
+          <w:color w:val="FF0000"/>
+        </w:rPr>
+        <w:t xml:space="preserve"> </w:t>
+      </w:r>
+      <w:proofErr w:type="spellStart"/>
+      <w:r>
+        <w:rPr>
+          <w:rFonts w:ascii="Times" w:hAnsi="Times" w:cs="Times"/>
+          <w:color w:val="FF0000"/>
+        </w:rPr>
+        <w:t>yöntemi</w:t>
+      </w:r>
+      <w:proofErr w:type="spellEnd"/>
+      <w:r>
+        <w:rPr>
+          <w:rFonts w:ascii="Times" w:hAnsi="Times" w:cs="Times"/>
+          <w:color w:val="FF0000"/>
+        </w:rPr>
+        <w:t xml:space="preserve"> </w:t>
+      </w:r>
+      <w:proofErr w:type="spellStart"/>
+      <w:r>
+        <w:rPr>
+          <w:rFonts w:ascii="Times" w:hAnsi="Times" w:cs="Times"/>
+          <w:color w:val="FF0000"/>
+        </w:rPr>
+        <w:t>ile</w:t>
+      </w:r>
+      <w:proofErr w:type="spellEnd"/>
+      <w:r>
+        <w:rPr>
+          <w:rFonts w:ascii="Times" w:hAnsi="Times" w:cs="Times"/>
+          <w:color w:val="FF0000"/>
+        </w:rPr>
+        <w:t xml:space="preserve"> </w:t>
+      </w:r>
+      <w:proofErr w:type="spellStart"/>
+      <w:r>
+        <w:rPr>
+          <w:rFonts w:ascii="Times" w:hAnsi="Times" w:cs="Times"/>
+          <w:color w:val="FF0000"/>
+        </w:rPr>
+        <w:t>çözüm</w:t>
+      </w:r>
+      <w:proofErr w:type="spellEnd"/>
+      <w:r>
+        <w:rPr>
+          <w:rFonts w:ascii="Times" w:hAnsi="Times" w:cs="Times"/>
+          <w:color w:val="FF0000"/>
+        </w:rPr>
+        <w:t>)</w:t>
+      </w:r>
+    </w:p>
+    <w:p>
+      <w:pPr>
+        <w:spacing w:after="240"/>
+        <w:ind w:left="720"/>
+        <w:rPr>
+          <w:color w:val="FF0000"/>
+        </w:rPr>
+      </w:pPr>
+      <w:r>
+        <w:rPr>
+          <w:rFonts w:ascii="Times" w:hAnsi="Times" w:cs="Times"/>
+        </w:rPr>
+        <w:t>15</w:t>
       </w:r>
       <w:r>
         <w:rPr>
@@ -1772,7 +2065,7 @@
         <w:rPr>
           <w:rFonts w:ascii="Times" w:hAnsi="Times" w:cs="Times"/>
         </w:rPr>
-        <w:t>dizideki</w:t>
+        <w:t>dizide</w:t>
       </w:r>
       <w:proofErr w:type="spellEnd"/>
       <w:r>
@@ -1800,49 +2093,77 @@
         <w:rPr>
           <w:rFonts w:ascii="Times" w:hAnsi="Times" w:cs="Times"/>
         </w:rPr>
-        <w:t>olarak</w:t>
-      </w:r>
-      <w:proofErr w:type="spellEnd"/>
-      <w:r>
-        <w:rPr>
-          <w:rFonts w:ascii="Times" w:hAnsi="Times" w:cs="Times"/>
-        </w:rPr>
-        <w:t xml:space="preserve"> </w:t>
-      </w:r>
-      <w:proofErr w:type="spellStart"/>
-      <w:r>
-        <w:rPr>
-          <w:rFonts w:ascii="Times" w:hAnsi="Times" w:cs="Times"/>
-        </w:rPr>
-        <w:t>artan</w:t>
-      </w:r>
-      <w:proofErr w:type="spellEnd"/>
-      <w:r>
-        <w:rPr>
-          <w:rFonts w:ascii="Times" w:hAnsi="Times" w:cs="Times"/>
-        </w:rPr>
-        <w:t xml:space="preserve"> </w:t>
-      </w:r>
-      <w:proofErr w:type="spellStart"/>
-      <w:r>
-        <w:rPr>
-          <w:rFonts w:ascii="Times" w:hAnsi="Times" w:cs="Times"/>
-        </w:rPr>
-        <w:t>en</w:t>
-      </w:r>
-      <w:proofErr w:type="spellEnd"/>
-      <w:r>
-        <w:rPr>
-          <w:rFonts w:ascii="Times" w:hAnsi="Times" w:cs="Times"/>
-        </w:rPr>
-        <w:t xml:space="preserve"> </w:t>
-      </w:r>
-      <w:proofErr w:type="spellStart"/>
-      <w:r>
-        <w:rPr>
-          <w:rFonts w:ascii="Times" w:hAnsi="Times" w:cs="Times"/>
-        </w:rPr>
-        <w:t>uzun</w:t>
+        <w:t>toplamı</w:t>
+      </w:r>
+      <w:proofErr w:type="spellEnd"/>
+      <w:r>
+        <w:rPr>
+          <w:rFonts w:ascii="Times" w:hAnsi="Times" w:cs="Times"/>
+        </w:rPr>
+        <w:t xml:space="preserve"> </w:t>
+      </w:r>
+      <w:proofErr w:type="spellStart"/>
+      <w:r>
+        <w:rPr>
+          <w:rFonts w:ascii="Times" w:hAnsi="Times" w:cs="Times"/>
+        </w:rPr>
+        <w:t>belirli</w:t>
+      </w:r>
+      <w:proofErr w:type="spellEnd"/>
+      <w:r>
+        <w:rPr>
+          <w:rFonts w:ascii="Times" w:hAnsi="Times" w:cs="Times"/>
+        </w:rPr>
+        <w:t xml:space="preserve"> </w:t>
+      </w:r>
+      <w:proofErr w:type="spellStart"/>
+      <w:r>
+        <w:rPr>
+          <w:rFonts w:ascii="Times" w:hAnsi="Times" w:cs="Times"/>
+        </w:rPr>
+        <w:t>bir</w:t>
+      </w:r>
+      <w:proofErr w:type="spellEnd"/>
+      <w:r>
+        <w:rPr>
+          <w:rFonts w:ascii="Times" w:hAnsi="Times" w:cs="Times"/>
+        </w:rPr>
+        <w:t xml:space="preserve"> </w:t>
+      </w:r>
+      <w:proofErr w:type="spellStart"/>
+      <w:r>
+        <w:rPr>
+          <w:rFonts w:ascii="Times" w:hAnsi="Times" w:cs="Times"/>
+        </w:rPr>
+        <w:t>sayıya</w:t>
+      </w:r>
+      <w:proofErr w:type="spellEnd"/>
+      <w:r>
+        <w:rPr>
+          <w:rFonts w:ascii="Times" w:hAnsi="Times" w:cs="Times"/>
+        </w:rPr>
+        <w:t xml:space="preserve"> </w:t>
+      </w:r>
+      <w:proofErr w:type="spellStart"/>
+      <w:r>
+        <w:rPr>
+          <w:rFonts w:ascii="Times" w:hAnsi="Times" w:cs="Times"/>
+        </w:rPr>
+        <w:t>eşit</w:t>
+      </w:r>
+      <w:proofErr w:type="spellEnd"/>
+      <w:r>
+        <w:rPr>
+          <w:rFonts w:ascii="Times" w:hAnsi="Times" w:cs="Times"/>
+        </w:rPr>
+        <w:t xml:space="preserve"> </w:t>
+      </w:r>
+      <w:proofErr w:type="spellStart"/>
+      <w:r>
+        <w:rPr>
+          <w:rFonts w:ascii="Times" w:hAnsi="Times" w:cs="Times"/>
+        </w:rPr>
+        <w:t>olan</w:t>
       </w:r>
       <w:proofErr w:type="spellEnd"/>
       <w:r>
@@ -1863,9 +2184,10 @@
         <w:rPr>
           <w:rFonts w:ascii="Times" w:hAnsi="Times" w:cs="Times"/>
         </w:rPr>
-        <w:t xml:space="preserve"> </w:t>
-      </w:r>
-      <w:proofErr w:type="spellStart"/>
+        <w:t xml:space="preserve"> (subarray) </w:t>
+      </w:r>
+      <w:proofErr w:type="spellStart"/>
+      <w:proofErr w:type="gramStart"/>
       <w:r>
         <w:rPr>
           <w:rFonts w:ascii="Times" w:hAnsi="Times" w:cs="Times"/>
@@ -1876,8 +2198,168 @@
       <w:r>
         <w:rPr>
           <w:rFonts w:ascii="Times" w:hAnsi="Times" w:cs="Times"/>
+          <w:color w:val="FF0000"/>
         </w:rPr>
         <w:t>.</w:t>
+      </w:r>
+      <w:r>
+        <w:rPr>
+          <w:rFonts w:ascii="Times" w:hAnsi="Times" w:cs="Times"/>
+          <w:color w:val="FF0000"/>
+        </w:rPr>
+        <w:t>(</w:t>
+      </w:r>
+      <w:proofErr w:type="gramEnd"/>
+      <w:r>
+        <w:rPr>
+          <w:rFonts w:ascii="Times" w:hAnsi="Times" w:cs="Times"/>
+          <w:color w:val="FF0000"/>
+        </w:rPr>
+        <w:t xml:space="preserve"> </w:t>
+      </w:r>
+      <w:proofErr w:type="spellStart"/>
+      <w:r>
+        <w:rPr>
+          <w:rFonts w:ascii="Times" w:hAnsi="Times" w:cs="Times"/>
+          <w:color w:val="FF0000"/>
+        </w:rPr>
+        <w:t>kayan</w:t>
+      </w:r>
+      <w:proofErr w:type="spellEnd"/>
+      <w:r>
+        <w:rPr>
+          <w:rFonts w:ascii="Times" w:hAnsi="Times" w:cs="Times"/>
+          <w:color w:val="FF0000"/>
+        </w:rPr>
+        <w:t xml:space="preserve"> </w:t>
+      </w:r>
+      <w:proofErr w:type="spellStart"/>
+      <w:r>
+        <w:rPr>
+          <w:rFonts w:ascii="Times" w:hAnsi="Times" w:cs="Times"/>
+          <w:color w:val="FF0000"/>
+        </w:rPr>
+        <w:t>pencere</w:t>
+      </w:r>
+      <w:proofErr w:type="spellEnd"/>
+      <w:r>
+        <w:rPr>
+          <w:rFonts w:ascii="Times" w:hAnsi="Times" w:cs="Times"/>
+          <w:color w:val="FF0000"/>
+        </w:rPr>
+        <w:t xml:space="preserve"> (sliding window) </w:t>
+      </w:r>
+      <w:proofErr w:type="spellStart"/>
+      <w:r>
+        <w:rPr>
+          <w:rFonts w:ascii="Times" w:hAnsi="Times" w:cs="Times"/>
+          <w:color w:val="FF0000"/>
+        </w:rPr>
+        <w:t>tekniği</w:t>
+      </w:r>
+      <w:proofErr w:type="spellEnd"/>
+      <w:r>
+        <w:rPr>
+          <w:rFonts w:ascii="Times" w:hAnsi="Times" w:cs="Times"/>
+          <w:color w:val="FF0000"/>
+        </w:rPr>
+        <w:t xml:space="preserve"> </w:t>
+      </w:r>
+      <w:proofErr w:type="spellStart"/>
+      <w:r>
+        <w:rPr>
+          <w:rFonts w:ascii="Times" w:hAnsi="Times" w:cs="Times"/>
+          <w:color w:val="FF0000"/>
+        </w:rPr>
+        <w:t>ile</w:t>
+      </w:r>
+      <w:proofErr w:type="spellEnd"/>
+      <w:r>
+        <w:rPr>
+          <w:rFonts w:ascii="Times" w:hAnsi="Times" w:cs="Times"/>
+          <w:color w:val="FF0000"/>
+        </w:rPr>
+        <w:t xml:space="preserve"> </w:t>
+      </w:r>
+      <w:proofErr w:type="spellStart"/>
+      <w:r>
+        <w:rPr>
+          <w:rFonts w:ascii="Times" w:hAnsi="Times" w:cs="Times"/>
+          <w:color w:val="FF0000"/>
+        </w:rPr>
+        <w:t>çözüm</w:t>
+      </w:r>
+      <w:proofErr w:type="spellEnd"/>
+      <w:r>
+        <w:rPr>
+          <w:rFonts w:ascii="Times" w:hAnsi="Times" w:cs="Times"/>
+          <w:color w:val="FF0000"/>
+        </w:rPr>
+        <w:t xml:space="preserve"> (</w:t>
+      </w:r>
+      <w:proofErr w:type="spellStart"/>
+      <w:r>
+        <w:rPr>
+          <w:rFonts w:ascii="Times" w:hAnsi="Times" w:cs="Times"/>
+          <w:color w:val="FF0000"/>
+        </w:rPr>
+        <w:t>dizide</w:t>
+      </w:r>
+      <w:proofErr w:type="spellEnd"/>
+      <w:r>
+        <w:rPr>
+          <w:rFonts w:ascii="Times" w:hAnsi="Times" w:cs="Times"/>
+          <w:color w:val="FF0000"/>
+        </w:rPr>
+        <w:t xml:space="preserve"> </w:t>
+      </w:r>
+      <w:proofErr w:type="spellStart"/>
+      <w:r>
+        <w:rPr>
+          <w:rFonts w:ascii="Times" w:hAnsi="Times" w:cs="Times"/>
+          <w:color w:val="FF0000"/>
+        </w:rPr>
+        <w:t>negatif</w:t>
+      </w:r>
+      <w:proofErr w:type="spellEnd"/>
+      <w:r>
+        <w:rPr>
+          <w:rFonts w:ascii="Times" w:hAnsi="Times" w:cs="Times"/>
+          <w:color w:val="FF0000"/>
+        </w:rPr>
+        <w:t xml:space="preserve"> </w:t>
+      </w:r>
+      <w:proofErr w:type="spellStart"/>
+      <w:r>
+        <w:rPr>
+          <w:rFonts w:ascii="Times" w:hAnsi="Times" w:cs="Times"/>
+          <w:color w:val="FF0000"/>
+        </w:rPr>
+        <w:t>sayı</w:t>
+      </w:r>
+      <w:proofErr w:type="spellEnd"/>
+      <w:r>
+        <w:rPr>
+          <w:rFonts w:ascii="Times" w:hAnsi="Times" w:cs="Times"/>
+          <w:color w:val="FF0000"/>
+        </w:rPr>
+        <w:t xml:space="preserve"> </w:t>
+      </w:r>
+      <w:proofErr w:type="spellStart"/>
+      <w:r>
+        <w:rPr>
+          <w:rFonts w:ascii="Times" w:hAnsi="Times" w:cs="Times"/>
+          <w:color w:val="FF0000"/>
+        </w:rPr>
+        <w:t>olmamalı</w:t>
+      </w:r>
+      <w:proofErr w:type="spellEnd"/>
+      <w:r>
+        <w:rPr>
+          <w:rFonts w:ascii="Times" w:hAnsi="Times" w:cs="Times"/>
+          <w:color w:val="FF0000"/>
+        </w:rPr>
+        <w:t>)</w:t>
       </w:r>
     </w:p>
     <w:p>
@@ -1889,21 +2371,310 @@
         <w:rPr>
           <w:rFonts w:ascii="Times" w:hAnsi="Times" w:cs="Times"/>
         </w:rPr>
+        <w:t>16</w:t>
+      </w:r>
+      <w:r>
+        <w:rPr>
+          <w:rFonts w:ascii="Times" w:hAnsi="Times" w:cs="Times"/>
+        </w:rPr>
         <w:tab/>
-        <w:t>15</w:t>
-      </w:r>
+        <w:t xml:space="preserve">Bir </w:t>
+      </w:r>
+      <w:proofErr w:type="spellStart"/>
+      <w:r>
+        <w:rPr>
+          <w:rFonts w:ascii="Times" w:hAnsi="Times" w:cs="Times"/>
+        </w:rPr>
+        <w:t>dizideki</w:t>
+      </w:r>
+      <w:proofErr w:type="spellEnd"/>
+      <w:r>
+        <w:rPr>
+          <w:rFonts w:ascii="Times" w:hAnsi="Times" w:cs="Times"/>
+        </w:rPr>
+        <w:t xml:space="preserve"> </w:t>
+      </w:r>
+      <w:proofErr w:type="spellStart"/>
+      <w:r>
+        <w:rPr>
+          <w:rFonts w:ascii="Times" w:hAnsi="Times" w:cs="Times"/>
+        </w:rPr>
+        <w:t>elemanları</w:t>
+      </w:r>
+      <w:proofErr w:type="spellEnd"/>
+      <w:r>
+        <w:rPr>
+          <w:rFonts w:ascii="Times" w:hAnsi="Times" w:cs="Times"/>
+        </w:rPr>
+        <w:t xml:space="preserve"> </w:t>
+      </w:r>
+      <w:proofErr w:type="spellStart"/>
+      <w:r>
+        <w:rPr>
+          <w:rFonts w:ascii="Times" w:hAnsi="Times" w:cs="Times"/>
+        </w:rPr>
+        <w:t>döndürerek</w:t>
+      </w:r>
+      <w:proofErr w:type="spellEnd"/>
+      <w:r>
+        <w:rPr>
+          <w:rFonts w:ascii="Times" w:hAnsi="Times" w:cs="Times"/>
+        </w:rPr>
+        <w:t xml:space="preserve"> (rotate) </w:t>
+      </w:r>
+      <w:proofErr w:type="spellStart"/>
+      <w:r>
+        <w:rPr>
+          <w:rFonts w:ascii="Times" w:hAnsi="Times" w:cs="Times"/>
+        </w:rPr>
+        <w:t>belirli</w:t>
+      </w:r>
+      <w:proofErr w:type="spellEnd"/>
+      <w:r>
+        <w:rPr>
+          <w:rFonts w:ascii="Times" w:hAnsi="Times" w:cs="Times"/>
+        </w:rPr>
+        <w:t xml:space="preserve"> </w:t>
+      </w:r>
+      <w:proofErr w:type="spellStart"/>
+      <w:r>
+        <w:rPr>
+          <w:rFonts w:ascii="Times" w:hAnsi="Times" w:cs="Times"/>
+        </w:rPr>
+        <w:t>bir</w:t>
+      </w:r>
+      <w:proofErr w:type="spellEnd"/>
+      <w:r>
+        <w:rPr>
+          <w:rFonts w:ascii="Times" w:hAnsi="Times" w:cs="Times"/>
+        </w:rPr>
+        <w:t xml:space="preserve"> </w:t>
+      </w:r>
+      <w:proofErr w:type="spellStart"/>
+      <w:r>
+        <w:rPr>
+          <w:rFonts w:ascii="Times" w:hAnsi="Times" w:cs="Times"/>
+        </w:rPr>
+        <w:t>sayıda</w:t>
+      </w:r>
+      <w:proofErr w:type="spellEnd"/>
+      <w:r>
+        <w:rPr>
+          <w:rFonts w:ascii="Times" w:hAnsi="Times" w:cs="Times"/>
+        </w:rPr>
+        <w:t xml:space="preserve"> sola </w:t>
+      </w:r>
+      <w:proofErr w:type="spellStart"/>
+      <w:r>
+        <w:rPr>
+          <w:rFonts w:ascii="Times" w:hAnsi="Times" w:cs="Times"/>
+        </w:rPr>
+        <w:t>veya</w:t>
+      </w:r>
+      <w:proofErr w:type="spellEnd"/>
+      <w:r>
+        <w:rPr>
+          <w:rFonts w:ascii="Times" w:hAnsi="Times" w:cs="Times"/>
+        </w:rPr>
+        <w:t xml:space="preserve"> </w:t>
+      </w:r>
+      <w:proofErr w:type="spellStart"/>
+      <w:r>
+        <w:rPr>
+          <w:rFonts w:ascii="Times" w:hAnsi="Times" w:cs="Times"/>
+        </w:rPr>
+        <w:t>sağa</w:t>
+      </w:r>
+      <w:proofErr w:type="spellEnd"/>
+      <w:r>
+        <w:rPr>
+          <w:rFonts w:ascii="Times" w:hAnsi="Times" w:cs="Times"/>
+        </w:rPr>
+        <w:t xml:space="preserve"> </w:t>
+      </w:r>
+      <w:proofErr w:type="spellStart"/>
+      <w:proofErr w:type="gramStart"/>
+      <w:r>
+        <w:rPr>
+          <w:rFonts w:ascii="Times" w:hAnsi="Times" w:cs="Times"/>
+        </w:rPr>
+        <w:t>kaydırın</w:t>
+      </w:r>
+      <w:proofErr w:type="spellEnd"/>
+      <w:r>
+        <w:rPr>
+          <w:rFonts w:ascii="Times" w:hAnsi="Times" w:cs="Times"/>
+        </w:rPr>
+        <w:t>.</w:t>
+      </w:r>
+      <w:r>
+        <w:rPr>
+          <w:rFonts w:ascii="Times" w:hAnsi="Times" w:cs="Times"/>
+          <w:color w:val="FF0000"/>
+        </w:rPr>
+        <w:t>(</w:t>
+      </w:r>
+      <w:proofErr w:type="gramEnd"/>
+      <w:r>
+        <w:rPr>
+          <w:rFonts w:ascii="Times" w:hAnsi="Times" w:cs="Times"/>
+          <w:color w:val="FF0000"/>
+        </w:rPr>
+        <w:t xml:space="preserve"> </w:t>
+      </w:r>
+      <w:proofErr w:type="spellStart"/>
+      <w:r>
+        <w:rPr>
+          <w:rFonts w:ascii="Times" w:hAnsi="Times" w:cs="Times"/>
+          <w:color w:val="FF0000"/>
+        </w:rPr>
+        <w:t>Diziyi</w:t>
+      </w:r>
+      <w:proofErr w:type="spellEnd"/>
+      <w:r>
+        <w:rPr>
+          <w:rFonts w:ascii="Times" w:hAnsi="Times" w:cs="Times"/>
+          <w:color w:val="FF0000"/>
+        </w:rPr>
+        <w:t xml:space="preserve"> k </w:t>
+      </w:r>
+      <w:proofErr w:type="spellStart"/>
+      <w:r>
+        <w:rPr>
+          <w:rFonts w:ascii="Times" w:hAnsi="Times" w:cs="Times"/>
+          <w:color w:val="FF0000"/>
+        </w:rPr>
+        <w:t>birim</w:t>
+      </w:r>
+      <w:proofErr w:type="spellEnd"/>
+      <w:r>
+        <w:rPr>
+          <w:rFonts w:ascii="Times" w:hAnsi="Times" w:cs="Times"/>
+          <w:color w:val="FF0000"/>
+        </w:rPr>
+        <w:t xml:space="preserve"> sola </w:t>
+      </w:r>
+      <w:proofErr w:type="spellStart"/>
+      <w:r>
+        <w:rPr>
+          <w:rFonts w:ascii="Times" w:hAnsi="Times" w:cs="Times"/>
+          <w:color w:val="FF0000"/>
+        </w:rPr>
+        <w:t>döndürme</w:t>
+      </w:r>
+      <w:proofErr w:type="spellEnd"/>
+      <w:r>
+        <w:rPr>
+          <w:rFonts w:ascii="Times" w:hAnsi="Times" w:cs="Times"/>
+          <w:color w:val="FF0000"/>
+        </w:rPr>
+        <w:t xml:space="preserve">, </w:t>
+      </w:r>
+      <w:proofErr w:type="spellStart"/>
+      <w:r>
+        <w:rPr>
+          <w:rFonts w:ascii="Times" w:hAnsi="Times" w:cs="Times"/>
+          <w:color w:val="FF0000"/>
+        </w:rPr>
+        <w:t>ters</w:t>
+      </w:r>
+      <w:proofErr w:type="spellEnd"/>
+      <w:r>
+        <w:rPr>
+          <w:rFonts w:ascii="Times" w:hAnsi="Times" w:cs="Times"/>
+          <w:color w:val="FF0000"/>
+        </w:rPr>
+        <w:t xml:space="preserve"> </w:t>
+      </w:r>
+      <w:proofErr w:type="spellStart"/>
+      <w:r>
+        <w:rPr>
+          <w:rFonts w:ascii="Times" w:hAnsi="Times" w:cs="Times"/>
+          <w:color w:val="FF0000"/>
+        </w:rPr>
+        <w:t>çevirme</w:t>
+      </w:r>
+      <w:proofErr w:type="spellEnd"/>
+      <w:r>
+        <w:rPr>
+          <w:rFonts w:ascii="Times" w:hAnsi="Times" w:cs="Times"/>
+          <w:color w:val="FF0000"/>
+        </w:rPr>
+        <w:t xml:space="preserve"> </w:t>
+      </w:r>
+      <w:proofErr w:type="spellStart"/>
+      <w:r>
+        <w:rPr>
+          <w:rFonts w:ascii="Times" w:hAnsi="Times" w:cs="Times"/>
+          <w:color w:val="FF0000"/>
+        </w:rPr>
+        <w:t>algoritması</w:t>
+      </w:r>
+      <w:proofErr w:type="spellEnd"/>
+      <w:r>
+        <w:rPr>
+          <w:rFonts w:ascii="Times" w:hAnsi="Times" w:cs="Times"/>
+          <w:color w:val="FF0000"/>
+        </w:rPr>
+        <w:t xml:space="preserve"> </w:t>
+      </w:r>
+      <w:proofErr w:type="spellStart"/>
+      <w:r>
+        <w:rPr>
+          <w:rFonts w:ascii="Times" w:hAnsi="Times" w:cs="Times"/>
+          <w:color w:val="FF0000"/>
+        </w:rPr>
+        <w:t>kullanılabilir</w:t>
+      </w:r>
+      <w:proofErr w:type="spellEnd"/>
+      <w:r>
+        <w:rPr>
+          <w:rFonts w:ascii="Times" w:hAnsi="Times" w:cs="Times"/>
+          <w:color w:val="FF0000"/>
+        </w:rPr>
+        <w:t>)</w:t>
+      </w:r>
+    </w:p>
+    <w:p>
+      <w:pPr>
+        <w:spacing w:after="240"/>
+        <w:rPr>
+          <w:rFonts w:ascii="Times" w:hAnsi="Times" w:cs="Times"/>
+        </w:rPr>
+      </w:pPr>
       <w:r>
         <w:rPr>
           <w:rFonts w:ascii="Times" w:hAnsi="Times" w:cs="Times"/>
         </w:rPr>
         <w:tab/>
-      </w:r>
-      <w:proofErr w:type="spellStart"/>
-      <w:r>
-        <w:rPr>
-          <w:rFonts w:ascii="Times" w:hAnsi="Times" w:cs="Times"/>
-        </w:rPr>
-        <w:t>Verilen</w:t>
+        <w:t>17</w:t>
+      </w:r>
+      <w:r>
+        <w:rPr>
+          <w:rFonts w:ascii="Times" w:hAnsi="Times" w:cs="Times"/>
+        </w:rPr>
+        <w:tab/>
+      </w:r>
+      <w:proofErr w:type="spellStart"/>
+      <w:r>
+        <w:rPr>
+          <w:rFonts w:ascii="Times" w:hAnsi="Times" w:cs="Times"/>
+        </w:rPr>
+        <w:t>Kullanıcıdan</w:t>
+      </w:r>
+      <w:proofErr w:type="spellEnd"/>
+      <w:r>
+        <w:rPr>
+          <w:rFonts w:ascii="Times" w:hAnsi="Times" w:cs="Times"/>
+        </w:rPr>
+        <w:t xml:space="preserve"> </w:t>
+      </w:r>
+      <w:proofErr w:type="spellStart"/>
+      <w:r>
+        <w:rPr>
+          <w:rFonts w:ascii="Times" w:hAnsi="Times" w:cs="Times"/>
+        </w:rPr>
+        <w:t>alınan</w:t>
       </w:r>
       <w:proofErr w:type="spellEnd"/>
       <w:r>
@@ -1924,112 +2695,28 @@
         <w:rPr>
           <w:rFonts w:ascii="Times" w:hAnsi="Times" w:cs="Times"/>
         </w:rPr>
-        <w:t xml:space="preserve"> </w:t>
-      </w:r>
-      <w:proofErr w:type="spellStart"/>
-      <w:r>
-        <w:rPr>
-          <w:rFonts w:ascii="Times" w:hAnsi="Times" w:cs="Times"/>
-        </w:rPr>
-        <w:t>dizide</w:t>
-      </w:r>
-      <w:proofErr w:type="spellEnd"/>
-      <w:r>
-        <w:rPr>
-          <w:rFonts w:ascii="Times" w:hAnsi="Times" w:cs="Times"/>
-        </w:rPr>
-        <w:t xml:space="preserve"> </w:t>
-      </w:r>
-      <w:proofErr w:type="spellStart"/>
-      <w:r>
-        <w:rPr>
-          <w:rFonts w:ascii="Times" w:hAnsi="Times" w:cs="Times"/>
-        </w:rPr>
-        <w:t>ardışık</w:t>
-      </w:r>
-      <w:proofErr w:type="spellEnd"/>
-      <w:r>
-        <w:rPr>
-          <w:rFonts w:ascii="Times" w:hAnsi="Times" w:cs="Times"/>
-        </w:rPr>
-        <w:t xml:space="preserve"> </w:t>
-      </w:r>
-      <w:proofErr w:type="spellStart"/>
-      <w:r>
-        <w:rPr>
-          <w:rFonts w:ascii="Times" w:hAnsi="Times" w:cs="Times"/>
-        </w:rPr>
-        <w:t>toplamı</w:t>
-      </w:r>
-      <w:proofErr w:type="spellEnd"/>
-      <w:r>
-        <w:rPr>
-          <w:rFonts w:ascii="Times" w:hAnsi="Times" w:cs="Times"/>
-        </w:rPr>
-        <w:t xml:space="preserve"> </w:t>
-      </w:r>
-      <w:proofErr w:type="spellStart"/>
-      <w:r>
-        <w:rPr>
-          <w:rFonts w:ascii="Times" w:hAnsi="Times" w:cs="Times"/>
-        </w:rPr>
-        <w:t>belirli</w:t>
-      </w:r>
-      <w:proofErr w:type="spellEnd"/>
-      <w:r>
-        <w:rPr>
-          <w:rFonts w:ascii="Times" w:hAnsi="Times" w:cs="Times"/>
-        </w:rPr>
-        <w:t xml:space="preserve"> </w:t>
-      </w:r>
-      <w:proofErr w:type="spellStart"/>
-      <w:r>
-        <w:rPr>
-          <w:rFonts w:ascii="Times" w:hAnsi="Times" w:cs="Times"/>
-        </w:rPr>
-        <w:t>bir</w:t>
-      </w:r>
-      <w:proofErr w:type="spellEnd"/>
-      <w:r>
-        <w:rPr>
-          <w:rFonts w:ascii="Times" w:hAnsi="Times" w:cs="Times"/>
-        </w:rPr>
-        <w:t xml:space="preserve"> </w:t>
-      </w:r>
-      <w:proofErr w:type="spellStart"/>
-      <w:r>
-        <w:rPr>
-          <w:rFonts w:ascii="Times" w:hAnsi="Times" w:cs="Times"/>
-        </w:rPr>
-        <w:t>sayıya</w:t>
-      </w:r>
-      <w:proofErr w:type="spellEnd"/>
-      <w:r>
-        <w:rPr>
-          <w:rFonts w:ascii="Times" w:hAnsi="Times" w:cs="Times"/>
-        </w:rPr>
-        <w:t xml:space="preserve"> </w:t>
-      </w:r>
-      <w:proofErr w:type="spellStart"/>
-      <w:r>
-        <w:rPr>
-          <w:rFonts w:ascii="Times" w:hAnsi="Times" w:cs="Times"/>
-        </w:rPr>
-        <w:t>eşit</w:t>
-      </w:r>
-      <w:proofErr w:type="spellEnd"/>
-      <w:r>
-        <w:rPr>
-          <w:rFonts w:ascii="Times" w:hAnsi="Times" w:cs="Times"/>
-        </w:rPr>
-        <w:t xml:space="preserve"> </w:t>
-      </w:r>
-      <w:proofErr w:type="spellStart"/>
-      <w:r>
-        <w:rPr>
-          <w:rFonts w:ascii="Times" w:hAnsi="Times" w:cs="Times"/>
-        </w:rPr>
-        <w:t>olan</w:t>
+        <w:t xml:space="preserve"> dizi </w:t>
+      </w:r>
+      <w:proofErr w:type="spellStart"/>
+      <w:r>
+        <w:rPr>
+          <w:rFonts w:ascii="Times" w:hAnsi="Times" w:cs="Times"/>
+        </w:rPr>
+        <w:t>için</w:t>
+      </w:r>
+      <w:proofErr w:type="spellEnd"/>
+      <w:r>
+        <w:rPr>
+          <w:rFonts w:ascii="Times" w:hAnsi="Times" w:cs="Times"/>
+        </w:rPr>
+        <w:t xml:space="preserve"> </w:t>
+      </w:r>
+      <w:proofErr w:type="spellStart"/>
+      <w:r>
+        <w:rPr>
+          <w:rFonts w:ascii="Times" w:hAnsi="Times" w:cs="Times"/>
+        </w:rPr>
+        <w:t>tüm</w:t>
       </w:r>
       <w:proofErr w:type="spellEnd"/>
       <w:r>
@@ -2043,7 +2730,7 @@
         <w:rPr>
           <w:rFonts w:ascii="Times" w:hAnsi="Times" w:cs="Times"/>
         </w:rPr>
-        <w:t>diziyi</w:t>
+        <w:t>dizileri</w:t>
       </w:r>
       <w:proofErr w:type="spellEnd"/>
       <w:r>
@@ -2057,7 +2744,7 @@
         <w:rPr>
           <w:rFonts w:ascii="Times" w:hAnsi="Times" w:cs="Times"/>
         </w:rPr>
-        <w:t>bulun</w:t>
+        <w:t>üretin</w:t>
       </w:r>
       <w:proofErr w:type="spellEnd"/>
       <w:r>
@@ -2065,6 +2752,158 @@
           <w:rFonts w:ascii="Times" w:hAnsi="Times" w:cs="Times"/>
         </w:rPr>
         <w:t>.</w:t>
+      </w:r>
+    </w:p>
+    <w:p>
+      <w:pPr>
+        <w:spacing w:after="240"/>
+        <w:ind w:left="720" w:firstLine="720"/>
+        <w:rPr>
+          <w:color w:val="FF0000"/>
+        </w:rPr>
+      </w:pPr>
+      <w:proofErr w:type="gramStart"/>
+      <w:r>
+        <w:rPr>
+          <w:rFonts w:ascii="Times" w:hAnsi="Times" w:cs="Times"/>
+          <w:color w:val="FF0000"/>
+        </w:rPr>
+        <w:t>(</w:t>
+      </w:r>
+      <w:r>
+        <w:rPr>
+          <w:color w:val="FF0000"/>
+        </w:rPr>
+        <w:t xml:space="preserve"> </w:t>
+      </w:r>
+      <w:proofErr w:type="spellStart"/>
+      <w:r>
+        <w:rPr>
+          <w:rFonts w:ascii="Times" w:hAnsi="Times" w:cs="Times"/>
+          <w:color w:val="FF0000"/>
+        </w:rPr>
+        <w:t>tüm</w:t>
+      </w:r>
+      <w:proofErr w:type="spellEnd"/>
+      <w:proofErr w:type="gramEnd"/>
+      <w:r>
+        <w:rPr>
+          <w:rFonts w:ascii="Times" w:hAnsi="Times" w:cs="Times"/>
+          <w:color w:val="FF0000"/>
+        </w:rPr>
+        <w:t xml:space="preserve"> alt </w:t>
+      </w:r>
+      <w:proofErr w:type="spellStart"/>
+      <w:r>
+        <w:rPr>
+          <w:rFonts w:ascii="Times" w:hAnsi="Times" w:cs="Times"/>
+          <w:color w:val="FF0000"/>
+        </w:rPr>
+        <w:t>dizileri</w:t>
+      </w:r>
+      <w:proofErr w:type="spellEnd"/>
+      <w:r>
+        <w:rPr>
+          <w:rFonts w:ascii="Times" w:hAnsi="Times" w:cs="Times"/>
+          <w:color w:val="FF0000"/>
+        </w:rPr>
+        <w:t xml:space="preserve"> </w:t>
+      </w:r>
+      <w:proofErr w:type="spellStart"/>
+      <w:r>
+        <w:rPr>
+          <w:rFonts w:ascii="Times" w:hAnsi="Times" w:cs="Times"/>
+          <w:color w:val="FF0000"/>
+        </w:rPr>
+        <w:t>üretme</w:t>
+      </w:r>
+      <w:proofErr w:type="spellEnd"/>
+      <w:r>
+        <w:rPr>
+          <w:rFonts w:ascii="Times" w:hAnsi="Times" w:cs="Times"/>
+          <w:color w:val="FF0000"/>
+        </w:rPr>
+        <w:t xml:space="preserve">, </w:t>
+      </w:r>
+      <w:proofErr w:type="spellStart"/>
+      <w:r>
+        <w:rPr>
+          <w:rFonts w:ascii="Times" w:hAnsi="Times" w:cs="Times"/>
+          <w:color w:val="FF0000"/>
+        </w:rPr>
+        <w:t>basit</w:t>
+      </w:r>
+      <w:proofErr w:type="spellEnd"/>
+      <w:r>
+        <w:rPr>
+          <w:rFonts w:ascii="Times" w:hAnsi="Times" w:cs="Times"/>
+          <w:color w:val="FF0000"/>
+        </w:rPr>
+        <w:t xml:space="preserve"> </w:t>
+      </w:r>
+      <w:proofErr w:type="spellStart"/>
+      <w:r>
+        <w:rPr>
+          <w:rFonts w:ascii="Times" w:hAnsi="Times" w:cs="Times"/>
+          <w:color w:val="FF0000"/>
+        </w:rPr>
+        <w:t>iç</w:t>
+      </w:r>
+      <w:proofErr w:type="spellEnd"/>
+      <w:r>
+        <w:rPr>
+          <w:rFonts w:ascii="Times" w:hAnsi="Times" w:cs="Times"/>
+          <w:color w:val="FF0000"/>
+        </w:rPr>
+        <w:t xml:space="preserve"> </w:t>
+      </w:r>
+      <w:proofErr w:type="spellStart"/>
+      <w:r>
+        <w:rPr>
+          <w:rFonts w:ascii="Times" w:hAnsi="Times" w:cs="Times"/>
+          <w:color w:val="FF0000"/>
+        </w:rPr>
+        <w:t>içe</w:t>
+      </w:r>
+      <w:proofErr w:type="spellEnd"/>
+      <w:r>
+        <w:rPr>
+          <w:rFonts w:ascii="Times" w:hAnsi="Times" w:cs="Times"/>
+          <w:color w:val="FF0000"/>
+        </w:rPr>
+        <w:t xml:space="preserve"> </w:t>
+      </w:r>
+      <w:proofErr w:type="spellStart"/>
+      <w:r>
+        <w:rPr>
+          <w:rFonts w:ascii="Times" w:hAnsi="Times" w:cs="Times"/>
+          <w:color w:val="FF0000"/>
+        </w:rPr>
+        <w:t>döngü</w:t>
+      </w:r>
+      <w:proofErr w:type="spellEnd"/>
+      <w:r>
+        <w:rPr>
+          <w:rFonts w:ascii="Times" w:hAnsi="Times" w:cs="Times"/>
+          <w:color w:val="FF0000"/>
+        </w:rPr>
+        <w:t xml:space="preserve"> </w:t>
+      </w:r>
+      <w:proofErr w:type="spellStart"/>
+      <w:r>
+        <w:rPr>
+          <w:rFonts w:ascii="Times" w:hAnsi="Times" w:cs="Times"/>
+          <w:color w:val="FF0000"/>
+        </w:rPr>
+        <w:t>kullanılarak</w:t>
+      </w:r>
+      <w:proofErr w:type="spellEnd"/>
+      <w:r>
+        <w:rPr>
+          <w:rFonts w:ascii="Times" w:hAnsi="Times" w:cs="Times"/>
+          <w:color w:val="FF0000"/>
+        </w:rPr>
+        <w:t>)</w:t>
       </w:r>
     </w:p>
     <w:p>
@@ -2075,71 +2914,147 @@
         <w:rPr>
           <w:rFonts w:ascii="Times" w:hAnsi="Times" w:cs="Times"/>
         </w:rPr>
+        <w:lastRenderedPageBreak/>
         <w:tab/>
-        <w:t>16</w:t>
+        <w:t>18</w:t>
       </w:r>
       <w:r>
         <w:rPr>
           <w:rFonts w:ascii="Times" w:hAnsi="Times" w:cs="Times"/>
         </w:rPr>
         <w:tab/>
-        <w:t xml:space="preserve">Bir </w:t>
-      </w:r>
-      <w:proofErr w:type="spellStart"/>
-      <w:r>
-        <w:rPr>
-          <w:rFonts w:ascii="Times" w:hAnsi="Times" w:cs="Times"/>
-        </w:rPr>
-        <w:t>dizideki</w:t>
-      </w:r>
-      <w:proofErr w:type="spellEnd"/>
-      <w:r>
-        <w:rPr>
-          <w:rFonts w:ascii="Times" w:hAnsi="Times" w:cs="Times"/>
-        </w:rPr>
-        <w:t xml:space="preserve"> </w:t>
-      </w:r>
-      <w:proofErr w:type="spellStart"/>
-      <w:r>
-        <w:rPr>
-          <w:rFonts w:ascii="Times" w:hAnsi="Times" w:cs="Times"/>
-        </w:rPr>
-        <w:t>elemanları</w:t>
-      </w:r>
-      <w:proofErr w:type="spellEnd"/>
-      <w:r>
-        <w:rPr>
-          <w:rFonts w:ascii="Times" w:hAnsi="Times" w:cs="Times"/>
-        </w:rPr>
-        <w:t xml:space="preserve"> </w:t>
-      </w:r>
-      <w:proofErr w:type="spellStart"/>
-      <w:r>
-        <w:rPr>
-          <w:rFonts w:ascii="Times" w:hAnsi="Times" w:cs="Times"/>
-        </w:rPr>
-        <w:t>döndürerek</w:t>
-      </w:r>
-      <w:proofErr w:type="spellEnd"/>
-      <w:r>
-        <w:rPr>
-          <w:rFonts w:ascii="Times" w:hAnsi="Times" w:cs="Times"/>
-        </w:rPr>
-        <w:t xml:space="preserve"> (rotate) </w:t>
-      </w:r>
-      <w:proofErr w:type="spellStart"/>
-      <w:r>
-        <w:rPr>
-          <w:rFonts w:ascii="Times" w:hAnsi="Times" w:cs="Times"/>
-        </w:rPr>
-        <w:t>belirli</w:t>
-      </w:r>
-      <w:proofErr w:type="spellEnd"/>
-      <w:r>
-        <w:rPr>
-          <w:rFonts w:ascii="Times" w:hAnsi="Times" w:cs="Times"/>
-        </w:rPr>
-        <w:t xml:space="preserve"> </w:t>
+      </w:r>
+      <w:proofErr w:type="spellStart"/>
+      <w:r>
+        <w:rPr>
+          <w:rFonts w:ascii="Times" w:hAnsi="Times" w:cs="Times"/>
+        </w:rPr>
+        <w:t>Kullanıcıdan</w:t>
+      </w:r>
+      <w:proofErr w:type="spellEnd"/>
+      <w:r>
+        <w:rPr>
+          <w:rFonts w:ascii="Times" w:hAnsi="Times" w:cs="Times"/>
+        </w:rPr>
+        <w:t xml:space="preserve"> </w:t>
+      </w:r>
+      <w:proofErr w:type="spellStart"/>
+      <w:r>
+        <w:rPr>
+          <w:rFonts w:ascii="Times" w:hAnsi="Times" w:cs="Times"/>
+        </w:rPr>
+        <w:t>alınan</w:t>
+      </w:r>
+      <w:proofErr w:type="spellEnd"/>
+      <w:r>
+        <w:rPr>
+          <w:rFonts w:ascii="Times" w:hAnsi="Times" w:cs="Times"/>
+        </w:rPr>
+        <w:t xml:space="preserve"> </w:t>
+      </w:r>
+      <w:proofErr w:type="spellStart"/>
+      <w:r>
+        <w:rPr>
+          <w:rFonts w:ascii="Times" w:hAnsi="Times" w:cs="Times"/>
+        </w:rPr>
+        <w:t>sı</w:t>
+      </w:r>
+      <w:r>
+        <w:rPr>
+          <w:rFonts w:ascii="Times" w:hAnsi="Times" w:cs="Times"/>
+        </w:rPr>
+        <w:t>fırları</w:t>
+      </w:r>
+      <w:proofErr w:type="spellEnd"/>
+      <w:r>
+        <w:rPr>
+          <w:rFonts w:ascii="Times" w:hAnsi="Times" w:cs="Times"/>
+        </w:rPr>
+        <w:t xml:space="preserve"> </w:t>
+      </w:r>
+      <w:proofErr w:type="spellStart"/>
+      <w:r>
+        <w:rPr>
+          <w:rFonts w:ascii="Times" w:hAnsi="Times" w:cs="Times"/>
+        </w:rPr>
+        <w:t>sona</w:t>
+      </w:r>
+      <w:proofErr w:type="spellEnd"/>
+      <w:r>
+        <w:rPr>
+          <w:rFonts w:ascii="Times" w:hAnsi="Times" w:cs="Times"/>
+        </w:rPr>
+        <w:t xml:space="preserve"> </w:t>
+      </w:r>
+      <w:proofErr w:type="spellStart"/>
+      <w:r>
+        <w:rPr>
+          <w:rFonts w:ascii="Times" w:hAnsi="Times" w:cs="Times"/>
+        </w:rPr>
+        <w:t>alarak</w:t>
+      </w:r>
+      <w:proofErr w:type="spellEnd"/>
+      <w:r>
+        <w:rPr>
+          <w:rFonts w:ascii="Times" w:hAnsi="Times" w:cs="Times"/>
+        </w:rPr>
+        <w:t xml:space="preserve">, </w:t>
+      </w:r>
+      <w:proofErr w:type="spellStart"/>
+      <w:r>
+        <w:rPr>
+          <w:rFonts w:ascii="Times" w:hAnsi="Times" w:cs="Times"/>
+        </w:rPr>
+        <w:t>diğer</w:t>
+      </w:r>
+      <w:proofErr w:type="spellEnd"/>
+      <w:r>
+        <w:rPr>
+          <w:rFonts w:ascii="Times" w:hAnsi="Times" w:cs="Times"/>
+        </w:rPr>
+        <w:t xml:space="preserve"> </w:t>
+      </w:r>
+      <w:proofErr w:type="spellStart"/>
+      <w:r>
+        <w:rPr>
+          <w:rFonts w:ascii="Times" w:hAnsi="Times" w:cs="Times"/>
+        </w:rPr>
+        <w:t>elemanların</w:t>
+      </w:r>
+      <w:proofErr w:type="spellEnd"/>
+      <w:r>
+        <w:rPr>
+          <w:rFonts w:ascii="Times" w:hAnsi="Times" w:cs="Times"/>
+        </w:rPr>
+        <w:t xml:space="preserve"> </w:t>
+      </w:r>
+      <w:proofErr w:type="spellStart"/>
+      <w:r>
+        <w:rPr>
+          <w:rFonts w:ascii="Times" w:hAnsi="Times" w:cs="Times"/>
+        </w:rPr>
+        <w:t>yerini</w:t>
+      </w:r>
+      <w:proofErr w:type="spellEnd"/>
+      <w:r>
+        <w:rPr>
+          <w:rFonts w:ascii="Times" w:hAnsi="Times" w:cs="Times"/>
+        </w:rPr>
+        <w:t xml:space="preserve"> </w:t>
+      </w:r>
+      <w:proofErr w:type="spellStart"/>
+      <w:r>
+        <w:rPr>
+          <w:rFonts w:ascii="Times" w:hAnsi="Times" w:cs="Times"/>
+        </w:rPr>
+        <w:t>değiştirmeden</w:t>
+      </w:r>
+      <w:proofErr w:type="spellEnd"/>
+      <w:r>
+        <w:rPr>
+          <w:rFonts w:ascii="Times" w:hAnsi="Times" w:cs="Times"/>
+        </w:rPr>
+        <w:t xml:space="preserve"> yeni </w:t>
       </w:r>
       <w:proofErr w:type="spellStart"/>
       <w:r>
@@ -2153,56 +3068,14 @@
         <w:rPr>
           <w:rFonts w:ascii="Times" w:hAnsi="Times" w:cs="Times"/>
         </w:rPr>
-        <w:t xml:space="preserve"> </w:t>
-      </w:r>
-      <w:proofErr w:type="spellStart"/>
-      <w:r>
-        <w:rPr>
-          <w:rFonts w:ascii="Times" w:hAnsi="Times" w:cs="Times"/>
-        </w:rPr>
-        <w:t>sayıda</w:t>
-      </w:r>
-      <w:proofErr w:type="spellEnd"/>
-      <w:r>
-        <w:rPr>
-          <w:rFonts w:ascii="Times" w:hAnsi="Times" w:cs="Times"/>
-        </w:rPr>
-        <w:t xml:space="preserve"> sola </w:t>
-      </w:r>
-      <w:proofErr w:type="spellStart"/>
-      <w:r>
-        <w:rPr>
-          <w:rFonts w:ascii="Times" w:hAnsi="Times" w:cs="Times"/>
-        </w:rPr>
-        <w:t>veya</w:t>
-      </w:r>
-      <w:proofErr w:type="spellEnd"/>
-      <w:r>
-        <w:rPr>
-          <w:rFonts w:ascii="Times" w:hAnsi="Times" w:cs="Times"/>
-        </w:rPr>
-        <w:t xml:space="preserve"> </w:t>
-      </w:r>
-      <w:proofErr w:type="spellStart"/>
-      <w:r>
-        <w:rPr>
-          <w:rFonts w:ascii="Times" w:hAnsi="Times" w:cs="Times"/>
-        </w:rPr>
-        <w:t>sağa</w:t>
-      </w:r>
-      <w:proofErr w:type="spellEnd"/>
-      <w:r>
-        <w:rPr>
-          <w:rFonts w:ascii="Times" w:hAnsi="Times" w:cs="Times"/>
-        </w:rPr>
-        <w:t xml:space="preserve"> </w:t>
-      </w:r>
-      <w:proofErr w:type="spellStart"/>
-      <w:r>
-        <w:rPr>
-          <w:rFonts w:ascii="Times" w:hAnsi="Times" w:cs="Times"/>
-        </w:rPr>
-        <w:t>kaydırın</w:t>
+        <w:t xml:space="preserve"> dizi </w:t>
+      </w:r>
+      <w:proofErr w:type="spellStart"/>
+      <w:r>
+        <w:rPr>
+          <w:rFonts w:ascii="Times" w:hAnsi="Times" w:cs="Times"/>
+        </w:rPr>
+        <w:t>oluşturun</w:t>
       </w:r>
       <w:proofErr w:type="spellEnd"/>
       <w:r>
@@ -2210,18 +3083,210 @@
           <w:rFonts w:ascii="Times" w:hAnsi="Times" w:cs="Times"/>
         </w:rPr>
         <w:t>.</w:t>
+      </w:r>
+      <w:r>
+        <w:rPr>
+          <w:rFonts w:ascii="Times" w:hAnsi="Times" w:cs="Times"/>
+        </w:rPr>
+        <w:t xml:space="preserve"> </w:t>
+      </w:r>
+      <w:r>
+        <w:rPr>
+          <w:rFonts w:ascii="Times" w:hAnsi="Times" w:cs="Times"/>
+          <w:color w:val="FF0000"/>
+        </w:rPr>
+        <w:t>(</w:t>
+      </w:r>
+      <w:proofErr w:type="spellStart"/>
+      <w:r>
+        <w:rPr>
+          <w:rFonts w:ascii="Times" w:hAnsi="Times" w:cs="Times"/>
+          <w:color w:val="FF0000"/>
+        </w:rPr>
+        <w:t>sıfırları</w:t>
+      </w:r>
+      <w:proofErr w:type="spellEnd"/>
+      <w:r>
+        <w:rPr>
+          <w:rFonts w:ascii="Times" w:hAnsi="Times" w:cs="Times"/>
+          <w:color w:val="FF0000"/>
+        </w:rPr>
+        <w:t xml:space="preserve"> </w:t>
+      </w:r>
+      <w:proofErr w:type="spellStart"/>
+      <w:r>
+        <w:rPr>
+          <w:rFonts w:ascii="Times" w:hAnsi="Times" w:cs="Times"/>
+          <w:color w:val="FF0000"/>
+        </w:rPr>
+        <w:t>sona</w:t>
+      </w:r>
+      <w:proofErr w:type="spellEnd"/>
+      <w:r>
+        <w:rPr>
+          <w:rFonts w:ascii="Times" w:hAnsi="Times" w:cs="Times"/>
+          <w:color w:val="FF0000"/>
+        </w:rPr>
+        <w:t xml:space="preserve"> </w:t>
+      </w:r>
+      <w:proofErr w:type="spellStart"/>
+      <w:r>
+        <w:rPr>
+          <w:rFonts w:ascii="Times" w:hAnsi="Times" w:cs="Times"/>
+          <w:color w:val="FF0000"/>
+        </w:rPr>
+        <w:t>taşıma</w:t>
+      </w:r>
+      <w:proofErr w:type="spellEnd"/>
+      <w:r>
+        <w:rPr>
+          <w:rFonts w:ascii="Times" w:hAnsi="Times" w:cs="Times"/>
+          <w:color w:val="FF0000"/>
+        </w:rPr>
+        <w:t xml:space="preserve">, </w:t>
+      </w:r>
+      <w:proofErr w:type="spellStart"/>
+      <w:r>
+        <w:rPr>
+          <w:rFonts w:ascii="Times" w:hAnsi="Times" w:cs="Times"/>
+          <w:color w:val="FF0000"/>
+        </w:rPr>
+        <w:t>tek</w:t>
+      </w:r>
+      <w:proofErr w:type="spellEnd"/>
+      <w:r>
+        <w:rPr>
+          <w:rFonts w:ascii="Times" w:hAnsi="Times" w:cs="Times"/>
+          <w:color w:val="FF0000"/>
+        </w:rPr>
+        <w:t xml:space="preserve"> </w:t>
+      </w:r>
+      <w:proofErr w:type="spellStart"/>
+      <w:r>
+        <w:rPr>
+          <w:rFonts w:ascii="Times" w:hAnsi="Times" w:cs="Times"/>
+          <w:color w:val="FF0000"/>
+        </w:rPr>
+        <w:t>bir</w:t>
+      </w:r>
+      <w:proofErr w:type="spellEnd"/>
+      <w:r>
+        <w:rPr>
+          <w:rFonts w:ascii="Times" w:hAnsi="Times" w:cs="Times"/>
+          <w:color w:val="FF0000"/>
+        </w:rPr>
+        <w:t xml:space="preserve"> </w:t>
+      </w:r>
+      <w:proofErr w:type="spellStart"/>
+      <w:r>
+        <w:rPr>
+          <w:rFonts w:ascii="Times" w:hAnsi="Times" w:cs="Times"/>
+          <w:color w:val="FF0000"/>
+        </w:rPr>
+        <w:t>geçiş</w:t>
+      </w:r>
+      <w:proofErr w:type="spellEnd"/>
+      <w:r>
+        <w:rPr>
+          <w:rFonts w:ascii="Times" w:hAnsi="Times" w:cs="Times"/>
+          <w:color w:val="FF0000"/>
+        </w:rPr>
+        <w:t xml:space="preserve"> (single pass) </w:t>
+      </w:r>
+      <w:proofErr w:type="spellStart"/>
+      <w:r>
+        <w:rPr>
+          <w:rFonts w:ascii="Times" w:hAnsi="Times" w:cs="Times"/>
+          <w:color w:val="FF0000"/>
+        </w:rPr>
+        <w:t>ve</w:t>
+      </w:r>
+      <w:proofErr w:type="spellEnd"/>
+      <w:r>
+        <w:rPr>
+          <w:rFonts w:ascii="Times" w:hAnsi="Times" w:cs="Times"/>
+          <w:color w:val="FF0000"/>
+        </w:rPr>
+        <w:t xml:space="preserve"> </w:t>
+      </w:r>
+      <w:proofErr w:type="spellStart"/>
+      <w:r>
+        <w:rPr>
+          <w:rFonts w:ascii="Times" w:hAnsi="Times" w:cs="Times"/>
+          <w:color w:val="FF0000"/>
+        </w:rPr>
+        <w:t>iki</w:t>
+      </w:r>
+      <w:proofErr w:type="spellEnd"/>
+      <w:r>
+        <w:rPr>
+          <w:rFonts w:ascii="Times" w:hAnsi="Times" w:cs="Times"/>
+          <w:color w:val="FF0000"/>
+        </w:rPr>
+        <w:t xml:space="preserve"> </w:t>
+      </w:r>
+      <w:proofErr w:type="spellStart"/>
+      <w:r>
+        <w:rPr>
+          <w:rFonts w:ascii="Times" w:hAnsi="Times" w:cs="Times"/>
+          <w:color w:val="FF0000"/>
+        </w:rPr>
+        <w:t>işaretçi</w:t>
+      </w:r>
+      <w:proofErr w:type="spellEnd"/>
+      <w:r>
+        <w:rPr>
+          <w:rFonts w:ascii="Times" w:hAnsi="Times" w:cs="Times"/>
+          <w:color w:val="FF0000"/>
+        </w:rPr>
+        <w:t xml:space="preserve"> (two pointers) </w:t>
+      </w:r>
+      <w:proofErr w:type="spellStart"/>
+      <w:r>
+        <w:rPr>
+          <w:rFonts w:ascii="Times" w:hAnsi="Times" w:cs="Times"/>
+          <w:color w:val="FF0000"/>
+        </w:rPr>
+        <w:t>yöntemi</w:t>
+      </w:r>
+      <w:proofErr w:type="spellEnd"/>
+      <w:r>
+        <w:rPr>
+          <w:rFonts w:ascii="Times" w:hAnsi="Times" w:cs="Times"/>
+          <w:color w:val="FF0000"/>
+        </w:rPr>
+        <w:t xml:space="preserve"> </w:t>
+      </w:r>
+      <w:proofErr w:type="spellStart"/>
+      <w:r>
+        <w:rPr>
+          <w:rFonts w:ascii="Times" w:hAnsi="Times" w:cs="Times"/>
+          <w:color w:val="FF0000"/>
+        </w:rPr>
+        <w:t>kullanılabilir</w:t>
+      </w:r>
+      <w:proofErr w:type="spellEnd"/>
+      <w:r>
+        <w:rPr>
+          <w:rFonts w:ascii="Times" w:hAnsi="Times" w:cs="Times"/>
+          <w:color w:val="FF0000"/>
+        </w:rPr>
+        <w:t>)</w:t>
       </w:r>
     </w:p>
     <w:p>
       <w:pPr>
         <w:spacing w:after="240"/>
+        <w:rPr>
+          <w:color w:val="FF0000"/>
+        </w:rPr>
       </w:pPr>
       <w:r>
         <w:rPr>
           <w:rFonts w:ascii="Times" w:hAnsi="Times" w:cs="Times"/>
         </w:rPr>
         <w:tab/>
-        <w:t>17</w:t>
+        <w:t>19</w:t>
       </w:r>
       <w:r>
         <w:rPr>
@@ -2234,21 +3299,35 @@
         <w:rPr>
           <w:rFonts w:ascii="Times" w:hAnsi="Times" w:cs="Times"/>
         </w:rPr>
-        <w:t>Kullanıcıdan</w:t>
-      </w:r>
-      <w:proofErr w:type="spellEnd"/>
-      <w:r>
-        <w:rPr>
-          <w:rFonts w:ascii="Times" w:hAnsi="Times" w:cs="Times"/>
-        </w:rPr>
-        <w:t xml:space="preserve"> </w:t>
-      </w:r>
-      <w:proofErr w:type="spellStart"/>
-      <w:r>
-        <w:rPr>
-          <w:rFonts w:ascii="Times" w:hAnsi="Times" w:cs="Times"/>
-        </w:rPr>
-        <w:t>alınan</w:t>
+        <w:t>Sadece</w:t>
+      </w:r>
+      <w:proofErr w:type="spellEnd"/>
+      <w:r>
+        <w:rPr>
+          <w:rFonts w:ascii="Times" w:hAnsi="Times" w:cs="Times"/>
+        </w:rPr>
+        <w:t xml:space="preserve"> 0 </w:t>
+      </w:r>
+      <w:proofErr w:type="spellStart"/>
+      <w:r>
+        <w:rPr>
+          <w:rFonts w:ascii="Times" w:hAnsi="Times" w:cs="Times"/>
+        </w:rPr>
+        <w:t>ve</w:t>
+      </w:r>
+      <w:proofErr w:type="spellEnd"/>
+      <w:r>
+        <w:rPr>
+          <w:rFonts w:ascii="Times" w:hAnsi="Times" w:cs="Times"/>
+        </w:rPr>
+        <w:t xml:space="preserve"> 1'lerden </w:t>
+      </w:r>
+      <w:proofErr w:type="spellStart"/>
+      <w:r>
+        <w:rPr>
+          <w:rFonts w:ascii="Times" w:hAnsi="Times" w:cs="Times"/>
+        </w:rPr>
+        <w:t>oluşan</w:t>
       </w:r>
       <w:proofErr w:type="spellEnd"/>
       <w:r>
@@ -2269,397 +3348,251 @@
         <w:rPr>
           <w:rFonts w:ascii="Times" w:hAnsi="Times" w:cs="Times"/>
         </w:rPr>
-        <w:t xml:space="preserve"> dizi </w:t>
-      </w:r>
-      <w:proofErr w:type="spellStart"/>
-      <w:r>
-        <w:rPr>
-          <w:rFonts w:ascii="Times" w:hAnsi="Times" w:cs="Times"/>
-        </w:rPr>
-        <w:t>için</w:t>
-      </w:r>
-      <w:proofErr w:type="spellEnd"/>
-      <w:r>
-        <w:rPr>
-          <w:rFonts w:ascii="Times" w:hAnsi="Times" w:cs="Times"/>
-        </w:rPr>
-        <w:t xml:space="preserve"> </w:t>
-      </w:r>
-      <w:proofErr w:type="spellStart"/>
-      <w:r>
-        <w:rPr>
-          <w:rFonts w:ascii="Times" w:hAnsi="Times" w:cs="Times"/>
-        </w:rPr>
-        <w:t>tüm</w:t>
-      </w:r>
-      <w:proofErr w:type="spellEnd"/>
-      <w:r>
-        <w:rPr>
-          <w:rFonts w:ascii="Times" w:hAnsi="Times" w:cs="Times"/>
-        </w:rPr>
-        <w:t xml:space="preserve"> alt </w:t>
-      </w:r>
-      <w:proofErr w:type="spellStart"/>
-      <w:r>
-        <w:rPr>
-          <w:rFonts w:ascii="Times" w:hAnsi="Times" w:cs="Times"/>
-        </w:rPr>
-        <w:t>dizileri</w:t>
-      </w:r>
-      <w:proofErr w:type="spellEnd"/>
-      <w:r>
-        <w:rPr>
-          <w:rFonts w:ascii="Times" w:hAnsi="Times" w:cs="Times"/>
-        </w:rPr>
-        <w:t xml:space="preserve"> (subarray) </w:t>
-      </w:r>
-      <w:proofErr w:type="spellStart"/>
-      <w:r>
-        <w:rPr>
-          <w:rFonts w:ascii="Times" w:hAnsi="Times" w:cs="Times"/>
-        </w:rPr>
-        <w:t>üretin</w:t>
-      </w:r>
-      <w:proofErr w:type="spellEnd"/>
-      <w:r>
-        <w:rPr>
-          <w:rFonts w:ascii="Times" w:hAnsi="Times" w:cs="Times"/>
+        <w:t xml:space="preserve"> </w:t>
+      </w:r>
+      <w:proofErr w:type="spellStart"/>
+      <w:r>
+        <w:rPr>
+          <w:rFonts w:ascii="Times" w:hAnsi="Times" w:cs="Times"/>
+        </w:rPr>
+        <w:t>dizide</w:t>
+      </w:r>
+      <w:proofErr w:type="spellEnd"/>
+      <w:r>
+        <w:rPr>
+          <w:rFonts w:ascii="Times" w:hAnsi="Times" w:cs="Times"/>
+        </w:rPr>
+        <w:t xml:space="preserve">, </w:t>
+      </w:r>
+      <w:proofErr w:type="spellStart"/>
+      <w:r>
+        <w:rPr>
+          <w:rFonts w:ascii="Times" w:hAnsi="Times" w:cs="Times"/>
+        </w:rPr>
+        <w:t>maksimum</w:t>
+      </w:r>
+      <w:proofErr w:type="spellEnd"/>
+      <w:r>
+        <w:rPr>
+          <w:rFonts w:ascii="Times" w:hAnsi="Times" w:cs="Times"/>
+        </w:rPr>
+        <w:t xml:space="preserve"> </w:t>
+      </w:r>
+      <w:proofErr w:type="spellStart"/>
+      <w:r>
+        <w:rPr>
+          <w:rFonts w:ascii="Times" w:hAnsi="Times" w:cs="Times"/>
+        </w:rPr>
+        <w:t>ardışık</w:t>
+      </w:r>
+      <w:proofErr w:type="spellEnd"/>
+      <w:r>
+        <w:rPr>
+          <w:rFonts w:ascii="Times" w:hAnsi="Times" w:cs="Times"/>
+        </w:rPr>
+        <w:t xml:space="preserve"> 1 </w:t>
+      </w:r>
+      <w:proofErr w:type="spellStart"/>
+      <w:r>
+        <w:rPr>
+          <w:rFonts w:ascii="Times" w:hAnsi="Times" w:cs="Times"/>
+        </w:rPr>
+        <w:t>sayısını</w:t>
+      </w:r>
+      <w:proofErr w:type="spellEnd"/>
+      <w:r>
+        <w:rPr>
+          <w:rFonts w:ascii="Times" w:hAnsi="Times" w:cs="Times"/>
+        </w:rPr>
+        <w:t xml:space="preserve"> </w:t>
+      </w:r>
+      <w:proofErr w:type="spellStart"/>
+      <w:proofErr w:type="gramStart"/>
+      <w:r>
+        <w:rPr>
+          <w:rFonts w:ascii="Times" w:hAnsi="Times" w:cs="Times"/>
+        </w:rPr>
+        <w:t>bulun</w:t>
+      </w:r>
+      <w:r>
+        <w:rPr>
+          <w:rFonts w:ascii="Times" w:hAnsi="Times" w:cs="Times"/>
+        </w:rPr>
+        <w:t>uz</w:t>
+      </w:r>
+      <w:proofErr w:type="spellEnd"/>
+      <w:r>
+        <w:rPr>
+          <w:rFonts w:ascii="Times" w:hAnsi="Times" w:cs="Times"/>
+          <w:color w:val="FF0000"/>
         </w:rPr>
         <w:t>.</w:t>
+      </w:r>
+      <w:r>
+        <w:rPr>
+          <w:rFonts w:ascii="Times" w:hAnsi="Times" w:cs="Times"/>
+          <w:color w:val="FF0000"/>
+        </w:rPr>
+        <w:t>(</w:t>
+      </w:r>
+      <w:proofErr w:type="gramEnd"/>
+      <w:r>
+        <w:rPr>
+          <w:color w:val="FF0000"/>
+        </w:rPr>
+        <w:t xml:space="preserve"> </w:t>
+      </w:r>
+      <w:proofErr w:type="spellStart"/>
+      <w:r>
+        <w:rPr>
+          <w:rFonts w:ascii="Times" w:hAnsi="Times" w:cs="Times"/>
+          <w:color w:val="FF0000"/>
+        </w:rPr>
+        <w:t>maksimum</w:t>
+      </w:r>
+      <w:proofErr w:type="spellEnd"/>
+      <w:r>
+        <w:rPr>
+          <w:rFonts w:ascii="Times" w:hAnsi="Times" w:cs="Times"/>
+          <w:color w:val="FF0000"/>
+        </w:rPr>
+        <w:t xml:space="preserve"> </w:t>
+      </w:r>
+      <w:proofErr w:type="spellStart"/>
+      <w:r>
+        <w:rPr>
+          <w:rFonts w:ascii="Times" w:hAnsi="Times" w:cs="Times"/>
+          <w:color w:val="FF0000"/>
+        </w:rPr>
+        <w:t>ardışık</w:t>
+      </w:r>
+      <w:proofErr w:type="spellEnd"/>
+      <w:r>
+        <w:rPr>
+          <w:rFonts w:ascii="Times" w:hAnsi="Times" w:cs="Times"/>
+          <w:color w:val="FF0000"/>
+        </w:rPr>
+        <w:t xml:space="preserve"> 1 </w:t>
+      </w:r>
+      <w:proofErr w:type="spellStart"/>
+      <w:r>
+        <w:rPr>
+          <w:rFonts w:ascii="Times" w:hAnsi="Times" w:cs="Times"/>
+          <w:color w:val="FF0000"/>
+        </w:rPr>
+        <w:t>sayısı</w:t>
+      </w:r>
+      <w:proofErr w:type="spellEnd"/>
+      <w:r>
+        <w:rPr>
+          <w:rFonts w:ascii="Times" w:hAnsi="Times" w:cs="Times"/>
+          <w:color w:val="FF0000"/>
+        </w:rPr>
+        <w:t xml:space="preserve">, dizi </w:t>
+      </w:r>
+      <w:proofErr w:type="spellStart"/>
+      <w:r>
+        <w:rPr>
+          <w:rFonts w:ascii="Times" w:hAnsi="Times" w:cs="Times"/>
+          <w:color w:val="FF0000"/>
+        </w:rPr>
+        <w:t>üzerinde</w:t>
+      </w:r>
+      <w:proofErr w:type="spellEnd"/>
+      <w:r>
+        <w:rPr>
+          <w:rFonts w:ascii="Times" w:hAnsi="Times" w:cs="Times"/>
+          <w:color w:val="FF0000"/>
+        </w:rPr>
+        <w:t xml:space="preserve"> </w:t>
+      </w:r>
+      <w:proofErr w:type="spellStart"/>
+      <w:r>
+        <w:rPr>
+          <w:rFonts w:ascii="Times" w:hAnsi="Times" w:cs="Times"/>
+          <w:color w:val="FF0000"/>
+        </w:rPr>
+        <w:t>tek</w:t>
+      </w:r>
+      <w:proofErr w:type="spellEnd"/>
+      <w:r>
+        <w:rPr>
+          <w:rFonts w:ascii="Times" w:hAnsi="Times" w:cs="Times"/>
+          <w:color w:val="FF0000"/>
+        </w:rPr>
+        <w:t xml:space="preserve"> </w:t>
+      </w:r>
+      <w:proofErr w:type="spellStart"/>
+      <w:r>
+        <w:rPr>
+          <w:rFonts w:ascii="Times" w:hAnsi="Times" w:cs="Times"/>
+          <w:color w:val="FF0000"/>
+        </w:rPr>
+        <w:t>bir</w:t>
+      </w:r>
+      <w:proofErr w:type="spellEnd"/>
+      <w:r>
+        <w:rPr>
+          <w:rFonts w:ascii="Times" w:hAnsi="Times" w:cs="Times"/>
+          <w:color w:val="FF0000"/>
+        </w:rPr>
+        <w:t xml:space="preserve"> </w:t>
+      </w:r>
+      <w:proofErr w:type="spellStart"/>
+      <w:r>
+        <w:rPr>
+          <w:rFonts w:ascii="Times" w:hAnsi="Times" w:cs="Times"/>
+          <w:color w:val="FF0000"/>
+        </w:rPr>
+        <w:t>geçiş</w:t>
+      </w:r>
+      <w:proofErr w:type="spellEnd"/>
+      <w:r>
+        <w:rPr>
+          <w:rFonts w:ascii="Times" w:hAnsi="Times" w:cs="Times"/>
+          <w:color w:val="FF0000"/>
+        </w:rPr>
+        <w:t xml:space="preserve"> </w:t>
+      </w:r>
+      <w:proofErr w:type="spellStart"/>
+      <w:r>
+        <w:rPr>
+          <w:rFonts w:ascii="Times" w:hAnsi="Times" w:cs="Times"/>
+          <w:color w:val="FF0000"/>
+        </w:rPr>
+        <w:t>yaparak</w:t>
+      </w:r>
+      <w:proofErr w:type="spellEnd"/>
+      <w:r>
+        <w:rPr>
+          <w:rFonts w:ascii="Times" w:hAnsi="Times" w:cs="Times"/>
+          <w:color w:val="FF0000"/>
+        </w:rPr>
+        <w:t xml:space="preserve"> </w:t>
+      </w:r>
+      <w:proofErr w:type="spellStart"/>
+      <w:r>
+        <w:rPr>
+          <w:rFonts w:ascii="Times" w:hAnsi="Times" w:cs="Times"/>
+          <w:color w:val="FF0000"/>
+        </w:rPr>
+        <w:t>çözülebilir</w:t>
+      </w:r>
+      <w:proofErr w:type="spellEnd"/>
+      <w:r>
+        <w:rPr>
+          <w:rFonts w:ascii="Times" w:hAnsi="Times" w:cs="Times"/>
+          <w:color w:val="FF0000"/>
+        </w:rPr>
+        <w:t>)</w:t>
       </w:r>
     </w:p>
     <w:p>
       <w:pPr>
         <w:spacing w:after="240"/>
-      </w:pPr>
-      <w:r>
-        <w:rPr>
-          <w:rFonts w:ascii="Times" w:hAnsi="Times" w:cs="Times"/>
-        </w:rPr>
-        <w:tab/>
-        <w:t>18</w:t>
-      </w:r>
-      <w:r>
-        <w:rPr>
-          <w:rFonts w:ascii="Times" w:hAnsi="Times" w:cs="Times"/>
-        </w:rPr>
-        <w:tab/>
-      </w:r>
-      <w:proofErr w:type="spellStart"/>
-      <w:r>
-        <w:rPr>
-          <w:rFonts w:ascii="Times" w:hAnsi="Times" w:cs="Times"/>
-        </w:rPr>
-        <w:t>Kullanıcıdan</w:t>
-      </w:r>
-      <w:proofErr w:type="spellEnd"/>
-      <w:r>
-        <w:rPr>
-          <w:rFonts w:ascii="Times" w:hAnsi="Times" w:cs="Times"/>
-        </w:rPr>
-        <w:t xml:space="preserve"> </w:t>
-      </w:r>
-      <w:proofErr w:type="spellStart"/>
-      <w:r>
-        <w:rPr>
-          <w:rFonts w:ascii="Times" w:hAnsi="Times" w:cs="Times"/>
-        </w:rPr>
-        <w:t>alınan</w:t>
-      </w:r>
-      <w:proofErr w:type="spellEnd"/>
-      <w:r>
-        <w:rPr>
-          <w:rFonts w:ascii="Times" w:hAnsi="Times" w:cs="Times"/>
-        </w:rPr>
-        <w:t xml:space="preserve"> </w:t>
-      </w:r>
-      <w:proofErr w:type="spellStart"/>
-      <w:r>
-        <w:rPr>
-          <w:rFonts w:ascii="Times" w:hAnsi="Times" w:cs="Times"/>
-        </w:rPr>
-        <w:t>sı</w:t>
-      </w:r>
-      <w:r>
-        <w:rPr>
-          <w:rFonts w:ascii="Times" w:hAnsi="Times" w:cs="Times"/>
-        </w:rPr>
-        <w:t>fırları</w:t>
-      </w:r>
-      <w:proofErr w:type="spellEnd"/>
-      <w:r>
-        <w:rPr>
-          <w:rFonts w:ascii="Times" w:hAnsi="Times" w:cs="Times"/>
-        </w:rPr>
-        <w:t xml:space="preserve"> </w:t>
-      </w:r>
-      <w:proofErr w:type="spellStart"/>
-      <w:r>
-        <w:rPr>
-          <w:rFonts w:ascii="Times" w:hAnsi="Times" w:cs="Times"/>
-        </w:rPr>
-        <w:t>sona</w:t>
-      </w:r>
-      <w:proofErr w:type="spellEnd"/>
-      <w:r>
-        <w:rPr>
-          <w:rFonts w:ascii="Times" w:hAnsi="Times" w:cs="Times"/>
-        </w:rPr>
-        <w:t xml:space="preserve"> </w:t>
-      </w:r>
-      <w:proofErr w:type="spellStart"/>
-      <w:r>
-        <w:rPr>
-          <w:rFonts w:ascii="Times" w:hAnsi="Times" w:cs="Times"/>
-        </w:rPr>
-        <w:t>alarak</w:t>
-      </w:r>
-      <w:proofErr w:type="spellEnd"/>
-      <w:r>
-        <w:rPr>
-          <w:rFonts w:ascii="Times" w:hAnsi="Times" w:cs="Times"/>
-        </w:rPr>
-        <w:t xml:space="preserve">, </w:t>
-      </w:r>
-      <w:proofErr w:type="spellStart"/>
-      <w:r>
-        <w:rPr>
-          <w:rFonts w:ascii="Times" w:hAnsi="Times" w:cs="Times"/>
-        </w:rPr>
-        <w:t>diğer</w:t>
-      </w:r>
-      <w:proofErr w:type="spellEnd"/>
-      <w:r>
-        <w:rPr>
-          <w:rFonts w:ascii="Times" w:hAnsi="Times" w:cs="Times"/>
-        </w:rPr>
-        <w:t xml:space="preserve"> </w:t>
-      </w:r>
-      <w:proofErr w:type="spellStart"/>
-      <w:r>
-        <w:rPr>
-          <w:rFonts w:ascii="Times" w:hAnsi="Times" w:cs="Times"/>
-        </w:rPr>
-        <w:t>elemanların</w:t>
-      </w:r>
-      <w:proofErr w:type="spellEnd"/>
-      <w:r>
-        <w:rPr>
-          <w:rFonts w:ascii="Times" w:hAnsi="Times" w:cs="Times"/>
-        </w:rPr>
-        <w:t xml:space="preserve"> </w:t>
-      </w:r>
-      <w:proofErr w:type="spellStart"/>
-      <w:r>
-        <w:rPr>
-          <w:rFonts w:ascii="Times" w:hAnsi="Times" w:cs="Times"/>
-        </w:rPr>
-        <w:t>yerini</w:t>
-      </w:r>
-      <w:proofErr w:type="spellEnd"/>
-      <w:r>
-        <w:rPr>
-          <w:rFonts w:ascii="Times" w:hAnsi="Times" w:cs="Times"/>
-        </w:rPr>
-        <w:t xml:space="preserve"> </w:t>
-      </w:r>
-      <w:proofErr w:type="spellStart"/>
-      <w:r>
-        <w:rPr>
-          <w:rFonts w:ascii="Times" w:hAnsi="Times" w:cs="Times"/>
-        </w:rPr>
-        <w:t>değiştirmeden</w:t>
-      </w:r>
-      <w:proofErr w:type="spellEnd"/>
-      <w:r>
-        <w:rPr>
-          <w:rFonts w:ascii="Times" w:hAnsi="Times" w:cs="Times"/>
-        </w:rPr>
-        <w:t xml:space="preserve"> yeni </w:t>
-      </w:r>
-      <w:proofErr w:type="spellStart"/>
-      <w:r>
-        <w:rPr>
-          <w:rFonts w:ascii="Times" w:hAnsi="Times" w:cs="Times"/>
-        </w:rPr>
-        <w:t>bir</w:t>
-      </w:r>
-      <w:proofErr w:type="spellEnd"/>
-      <w:r>
-        <w:rPr>
-          <w:rFonts w:ascii="Times" w:hAnsi="Times" w:cs="Times"/>
-        </w:rPr>
-        <w:t xml:space="preserve"> dizi </w:t>
-      </w:r>
-      <w:proofErr w:type="spellStart"/>
-      <w:r>
-        <w:rPr>
-          <w:rFonts w:ascii="Times" w:hAnsi="Times" w:cs="Times"/>
-        </w:rPr>
-        <w:t>oluşturun</w:t>
-      </w:r>
-      <w:proofErr w:type="spellEnd"/>
-      <w:r>
-        <w:rPr>
-          <w:rFonts w:ascii="Times" w:hAnsi="Times" w:cs="Times"/>
-        </w:rPr>
-        <w:t>.</w:t>
-      </w:r>
-    </w:p>
-    <w:p>
-      <w:pPr>
-        <w:spacing w:after="240"/>
-      </w:pPr>
-      <w:r>
-        <w:rPr>
-          <w:rFonts w:ascii="Times" w:hAnsi="Times" w:cs="Times"/>
-        </w:rPr>
-        <w:lastRenderedPageBreak/>
-        <w:tab/>
-        <w:t>19</w:t>
-      </w:r>
-      <w:r>
-        <w:rPr>
-          <w:rFonts w:ascii="Times" w:hAnsi="Times" w:cs="Times"/>
-        </w:rPr>
-        <w:tab/>
-      </w:r>
-      <w:proofErr w:type="spellStart"/>
-      <w:r>
-        <w:rPr>
-          <w:rFonts w:ascii="Times" w:hAnsi="Times" w:cs="Times"/>
-        </w:rPr>
-        <w:t>Sadece</w:t>
-      </w:r>
-      <w:proofErr w:type="spellEnd"/>
-      <w:r>
-        <w:rPr>
-          <w:rFonts w:ascii="Times" w:hAnsi="Times" w:cs="Times"/>
-        </w:rPr>
-        <w:t xml:space="preserve"> 0 </w:t>
-      </w:r>
-      <w:proofErr w:type="spellStart"/>
-      <w:r>
-        <w:rPr>
-          <w:rFonts w:ascii="Times" w:hAnsi="Times" w:cs="Times"/>
-        </w:rPr>
-        <w:t>ve</w:t>
-      </w:r>
-      <w:proofErr w:type="spellEnd"/>
-      <w:r>
-        <w:rPr>
-          <w:rFonts w:ascii="Times" w:hAnsi="Times" w:cs="Times"/>
-        </w:rPr>
-        <w:t xml:space="preserve"> 1'lerden </w:t>
-      </w:r>
-      <w:proofErr w:type="spellStart"/>
-      <w:r>
-        <w:rPr>
-          <w:rFonts w:ascii="Times" w:hAnsi="Times" w:cs="Times"/>
-        </w:rPr>
-        <w:t>oluşan</w:t>
-      </w:r>
-      <w:proofErr w:type="spellEnd"/>
-      <w:r>
-        <w:rPr>
-          <w:rFonts w:ascii="Times" w:hAnsi="Times" w:cs="Times"/>
-        </w:rPr>
-        <w:t xml:space="preserve"> </w:t>
-      </w:r>
-      <w:proofErr w:type="spellStart"/>
-      <w:r>
-        <w:rPr>
-          <w:rFonts w:ascii="Times" w:hAnsi="Times" w:cs="Times"/>
-        </w:rPr>
-        <w:t>bir</w:t>
-      </w:r>
-      <w:proofErr w:type="spellEnd"/>
-      <w:r>
-        <w:rPr>
-          <w:rFonts w:ascii="Times" w:hAnsi="Times" w:cs="Times"/>
-        </w:rPr>
-        <w:t xml:space="preserve"> </w:t>
-      </w:r>
-      <w:proofErr w:type="spellStart"/>
-      <w:r>
-        <w:rPr>
-          <w:rFonts w:ascii="Times" w:hAnsi="Times" w:cs="Times"/>
-        </w:rPr>
-        <w:t>dizide</w:t>
-      </w:r>
-      <w:proofErr w:type="spellEnd"/>
-      <w:r>
-        <w:rPr>
-          <w:rFonts w:ascii="Times" w:hAnsi="Times" w:cs="Times"/>
-        </w:rPr>
-        <w:t xml:space="preserve">, </w:t>
-      </w:r>
-      <w:proofErr w:type="spellStart"/>
-      <w:r>
-        <w:rPr>
-          <w:rFonts w:ascii="Times" w:hAnsi="Times" w:cs="Times"/>
-        </w:rPr>
-        <w:t>maksimum</w:t>
-      </w:r>
-      <w:proofErr w:type="spellEnd"/>
-      <w:r>
-        <w:rPr>
-          <w:rFonts w:ascii="Times" w:hAnsi="Times" w:cs="Times"/>
-        </w:rPr>
-        <w:t xml:space="preserve"> </w:t>
-      </w:r>
-      <w:proofErr w:type="spellStart"/>
-      <w:r>
-        <w:rPr>
-          <w:rFonts w:ascii="Times" w:hAnsi="Times" w:cs="Times"/>
-        </w:rPr>
-        <w:t>ardışık</w:t>
-      </w:r>
-      <w:proofErr w:type="spellEnd"/>
-      <w:r>
-        <w:rPr>
-          <w:rFonts w:ascii="Times" w:hAnsi="Times" w:cs="Times"/>
-        </w:rPr>
-        <w:t xml:space="preserve"> 1 </w:t>
-      </w:r>
-      <w:proofErr w:type="spellStart"/>
-      <w:r>
-        <w:rPr>
-          <w:rFonts w:ascii="Times" w:hAnsi="Times" w:cs="Times"/>
-        </w:rPr>
-        <w:t>sayısını</w:t>
-      </w:r>
-      <w:proofErr w:type="spellEnd"/>
-      <w:r>
-        <w:rPr>
-          <w:rFonts w:ascii="Times" w:hAnsi="Times" w:cs="Times"/>
-        </w:rPr>
-        <w:t xml:space="preserve"> </w:t>
-      </w:r>
-      <w:proofErr w:type="spellStart"/>
-      <w:r>
-        <w:rPr>
-          <w:rFonts w:ascii="Times" w:hAnsi="Times" w:cs="Times"/>
-        </w:rPr>
-        <w:t>bulun</w:t>
-      </w:r>
-      <w:r>
-        <w:rPr>
-          <w:rFonts w:ascii="Times" w:hAnsi="Times" w:cs="Times"/>
-        </w:rPr>
-        <w:t>uz</w:t>
-      </w:r>
-      <w:proofErr w:type="spellEnd"/>
-      <w:r>
-        <w:rPr>
-          <w:rFonts w:ascii="Times" w:hAnsi="Times" w:cs="Times"/>
-        </w:rPr>
-        <w:t>.</w:t>
-      </w:r>
-    </w:p>
-    <w:p>
-      <w:pPr>
-        <w:spacing w:after="240"/>
+        <w:rPr>
+          <w:rFonts w:ascii="Times" w:hAnsi="Times" w:cs="Times"/>
+        </w:rPr>
       </w:pPr>
       <w:r>
         <w:rPr>
@@ -2912,6 +3845,452 @@
         <w:t>bulun</w:t>
       </w:r>
       <w:proofErr w:type="spellEnd"/>
+      <w:r>
+        <w:rPr>
+          <w:rFonts w:ascii="Times" w:hAnsi="Times" w:cs="Times"/>
+          <w:color w:val="FF0000"/>
+        </w:rPr>
+        <w:t xml:space="preserve"> </w:t>
+      </w:r>
+      <w:proofErr w:type="gramStart"/>
+      <w:r>
+        <w:rPr>
+          <w:rFonts w:ascii="Times" w:hAnsi="Times" w:cs="Times"/>
+          <w:color w:val="FF0000"/>
+        </w:rPr>
+        <w:t xml:space="preserve">( </w:t>
+      </w:r>
+      <w:r>
+        <w:rPr>
+          <w:rFonts w:ascii="Times" w:hAnsi="Times" w:cs="Times"/>
+          <w:color w:val="FF0000"/>
+        </w:rPr>
+        <w:t>her</w:t>
+      </w:r>
+      <w:proofErr w:type="gramEnd"/>
+      <w:r>
+        <w:rPr>
+          <w:rFonts w:ascii="Times" w:hAnsi="Times" w:cs="Times"/>
+          <w:color w:val="FF0000"/>
+        </w:rPr>
+        <w:t xml:space="preserve"> </w:t>
+      </w:r>
+      <w:proofErr w:type="spellStart"/>
+      <w:r>
+        <w:rPr>
+          <w:rFonts w:ascii="Times" w:hAnsi="Times" w:cs="Times"/>
+          <w:color w:val="FF0000"/>
+        </w:rPr>
+        <w:t>bir</w:t>
+      </w:r>
+      <w:proofErr w:type="spellEnd"/>
+      <w:r>
+        <w:rPr>
+          <w:rFonts w:ascii="Times" w:hAnsi="Times" w:cs="Times"/>
+          <w:color w:val="FF0000"/>
+        </w:rPr>
+        <w:t xml:space="preserve"> </w:t>
+      </w:r>
+      <w:proofErr w:type="spellStart"/>
+      <w:r>
+        <w:rPr>
+          <w:rFonts w:ascii="Times" w:hAnsi="Times" w:cs="Times"/>
+          <w:color w:val="FF0000"/>
+        </w:rPr>
+        <w:t>elemanın</w:t>
+      </w:r>
+      <w:proofErr w:type="spellEnd"/>
+      <w:r>
+        <w:rPr>
+          <w:rFonts w:ascii="Times" w:hAnsi="Times" w:cs="Times"/>
+          <w:color w:val="FF0000"/>
+        </w:rPr>
+        <w:t xml:space="preserve"> </w:t>
+      </w:r>
+      <w:proofErr w:type="spellStart"/>
+      <w:r>
+        <w:rPr>
+          <w:rFonts w:ascii="Times" w:hAnsi="Times" w:cs="Times"/>
+          <w:color w:val="FF0000"/>
+        </w:rPr>
+        <w:t>frekansı</w:t>
+      </w:r>
+      <w:proofErr w:type="spellEnd"/>
+      <w:r>
+        <w:rPr>
+          <w:rFonts w:ascii="Times" w:hAnsi="Times" w:cs="Times"/>
+          <w:color w:val="FF0000"/>
+        </w:rPr>
+        <w:t xml:space="preserve"> (</w:t>
+      </w:r>
+      <w:proofErr w:type="spellStart"/>
+      <w:r>
+        <w:rPr>
+          <w:rFonts w:ascii="Times" w:hAnsi="Times" w:cs="Times"/>
+          <w:color w:val="FF0000"/>
+        </w:rPr>
+        <w:t>kaç</w:t>
+      </w:r>
+      <w:proofErr w:type="spellEnd"/>
+      <w:r>
+        <w:rPr>
+          <w:rFonts w:ascii="Times" w:hAnsi="Times" w:cs="Times"/>
+          <w:color w:val="FF0000"/>
+        </w:rPr>
+        <w:t xml:space="preserve"> </w:t>
+      </w:r>
+      <w:proofErr w:type="spellStart"/>
+      <w:r>
+        <w:rPr>
+          <w:rFonts w:ascii="Times" w:hAnsi="Times" w:cs="Times"/>
+          <w:color w:val="FF0000"/>
+        </w:rPr>
+        <w:t>kez</w:t>
+      </w:r>
+      <w:proofErr w:type="spellEnd"/>
+      <w:r>
+        <w:rPr>
+          <w:rFonts w:ascii="Times" w:hAnsi="Times" w:cs="Times"/>
+          <w:color w:val="FF0000"/>
+        </w:rPr>
+        <w:t xml:space="preserve"> </w:t>
+      </w:r>
+      <w:proofErr w:type="spellStart"/>
+      <w:r>
+        <w:rPr>
+          <w:rFonts w:ascii="Times" w:hAnsi="Times" w:cs="Times"/>
+          <w:color w:val="FF0000"/>
+        </w:rPr>
+        <w:t>tekrar</w:t>
+      </w:r>
+      <w:proofErr w:type="spellEnd"/>
+      <w:r>
+        <w:rPr>
+          <w:rFonts w:ascii="Times" w:hAnsi="Times" w:cs="Times"/>
+          <w:color w:val="FF0000"/>
+        </w:rPr>
+        <w:t xml:space="preserve"> </w:t>
+      </w:r>
+      <w:proofErr w:type="spellStart"/>
+      <w:r>
+        <w:rPr>
+          <w:rFonts w:ascii="Times" w:hAnsi="Times" w:cs="Times"/>
+          <w:color w:val="FF0000"/>
+        </w:rPr>
+        <w:t>ettiği</w:t>
+      </w:r>
+      <w:proofErr w:type="spellEnd"/>
+      <w:r>
+        <w:rPr>
+          <w:rFonts w:ascii="Times" w:hAnsi="Times" w:cs="Times"/>
+          <w:color w:val="FF0000"/>
+        </w:rPr>
+        <w:t xml:space="preserve">) </w:t>
+      </w:r>
+      <w:proofErr w:type="spellStart"/>
+      <w:r>
+        <w:rPr>
+          <w:rFonts w:ascii="Times" w:hAnsi="Times" w:cs="Times"/>
+          <w:color w:val="FF0000"/>
+        </w:rPr>
+        <w:t>bulunmalı</w:t>
+      </w:r>
+      <w:proofErr w:type="spellEnd"/>
+      <w:r>
+        <w:rPr>
+          <w:rFonts w:ascii="Times" w:hAnsi="Times" w:cs="Times"/>
+          <w:color w:val="FF0000"/>
+        </w:rPr>
+        <w:t xml:space="preserve">. </w:t>
+      </w:r>
+      <w:proofErr w:type="spellStart"/>
+      <w:r>
+        <w:rPr>
+          <w:rFonts w:ascii="Times" w:hAnsi="Times" w:cs="Times"/>
+          <w:color w:val="FF0000"/>
+        </w:rPr>
+        <w:t>Frekansı</w:t>
+      </w:r>
+      <w:proofErr w:type="spellEnd"/>
+      <w:r>
+        <w:rPr>
+          <w:rFonts w:ascii="Times" w:hAnsi="Times" w:cs="Times"/>
+          <w:color w:val="FF0000"/>
+        </w:rPr>
+        <w:t xml:space="preserve"> 1 </w:t>
+      </w:r>
+      <w:proofErr w:type="spellStart"/>
+      <w:r>
+        <w:rPr>
+          <w:rFonts w:ascii="Times" w:hAnsi="Times" w:cs="Times"/>
+          <w:color w:val="FF0000"/>
+        </w:rPr>
+        <w:t>olan</w:t>
+      </w:r>
+      <w:proofErr w:type="spellEnd"/>
+      <w:r>
+        <w:rPr>
+          <w:rFonts w:ascii="Times" w:hAnsi="Times" w:cs="Times"/>
+          <w:color w:val="FF0000"/>
+        </w:rPr>
+        <w:t xml:space="preserve"> </w:t>
+      </w:r>
+      <w:proofErr w:type="spellStart"/>
+      <w:r>
+        <w:rPr>
+          <w:rFonts w:ascii="Times" w:hAnsi="Times" w:cs="Times"/>
+          <w:color w:val="FF0000"/>
+        </w:rPr>
+        <w:t>eleman</w:t>
+      </w:r>
+      <w:proofErr w:type="spellEnd"/>
+      <w:r>
+        <w:rPr>
+          <w:rFonts w:ascii="Times" w:hAnsi="Times" w:cs="Times"/>
+          <w:color w:val="FF0000"/>
+        </w:rPr>
+        <w:t xml:space="preserve"> </w:t>
+      </w:r>
+      <w:proofErr w:type="spellStart"/>
+      <w:r>
+        <w:rPr>
+          <w:rFonts w:ascii="Times" w:hAnsi="Times" w:cs="Times"/>
+          <w:color w:val="FF0000"/>
+        </w:rPr>
+        <w:t>aranan</w:t>
+      </w:r>
+      <w:proofErr w:type="spellEnd"/>
+      <w:r>
+        <w:rPr>
+          <w:rFonts w:ascii="Times" w:hAnsi="Times" w:cs="Times"/>
+          <w:color w:val="FF0000"/>
+        </w:rPr>
+        <w:t xml:space="preserve"> </w:t>
+      </w:r>
+      <w:proofErr w:type="spellStart"/>
+      <w:r>
+        <w:rPr>
+          <w:rFonts w:ascii="Times" w:hAnsi="Times" w:cs="Times"/>
+          <w:color w:val="FF0000"/>
+        </w:rPr>
+        <w:t>eleman</w:t>
+      </w:r>
+      <w:proofErr w:type="spellEnd"/>
+      <w:r>
+        <w:rPr>
+          <w:rFonts w:ascii="Times" w:hAnsi="Times" w:cs="Times"/>
+          <w:color w:val="FF0000"/>
+        </w:rPr>
+        <w:t xml:space="preserve"> </w:t>
+      </w:r>
+      <w:proofErr w:type="spellStart"/>
+      <w:r>
+        <w:rPr>
+          <w:rFonts w:ascii="Times" w:hAnsi="Times" w:cs="Times"/>
+          <w:color w:val="FF0000"/>
+        </w:rPr>
+        <w:t>soru</w:t>
+      </w:r>
+      <w:proofErr w:type="spellEnd"/>
+      <w:r>
+        <w:rPr>
+          <w:rFonts w:ascii="Times" w:hAnsi="Times" w:cs="Times"/>
+          <w:color w:val="FF0000"/>
+        </w:rPr>
+        <w:t xml:space="preserve"> 20 de </w:t>
+      </w:r>
+      <w:proofErr w:type="spellStart"/>
+      <w:r>
+        <w:rPr>
+          <w:rFonts w:ascii="Times" w:hAnsi="Times" w:cs="Times"/>
+          <w:color w:val="FF0000"/>
+        </w:rPr>
+        <w:t>diğer</w:t>
+      </w:r>
+      <w:proofErr w:type="spellEnd"/>
+      <w:r>
+        <w:rPr>
+          <w:rFonts w:ascii="Times" w:hAnsi="Times" w:cs="Times"/>
+          <w:color w:val="FF0000"/>
+        </w:rPr>
+        <w:t xml:space="preserve"> </w:t>
+      </w:r>
+      <w:proofErr w:type="spellStart"/>
+      <w:r>
+        <w:rPr>
+          <w:rFonts w:ascii="Times" w:hAnsi="Times" w:cs="Times"/>
+          <w:color w:val="FF0000"/>
+        </w:rPr>
+        <w:t>tüm</w:t>
+      </w:r>
+      <w:proofErr w:type="spellEnd"/>
+      <w:r>
+        <w:rPr>
+          <w:rFonts w:ascii="Times" w:hAnsi="Times" w:cs="Times"/>
+          <w:color w:val="FF0000"/>
+        </w:rPr>
+        <w:t xml:space="preserve"> </w:t>
+      </w:r>
+      <w:proofErr w:type="spellStart"/>
+      <w:r>
+        <w:rPr>
+          <w:rFonts w:ascii="Times" w:hAnsi="Times" w:cs="Times"/>
+          <w:color w:val="FF0000"/>
+        </w:rPr>
+        <w:t>elemanlar</w:t>
+      </w:r>
+      <w:proofErr w:type="spellEnd"/>
+      <w:r>
+        <w:rPr>
+          <w:rFonts w:ascii="Times" w:hAnsi="Times" w:cs="Times"/>
+          <w:color w:val="FF0000"/>
+        </w:rPr>
+        <w:t xml:space="preserve"> </w:t>
+      </w:r>
+      <w:proofErr w:type="spellStart"/>
+      <w:r>
+        <w:rPr>
+          <w:rFonts w:ascii="Times" w:hAnsi="Times" w:cs="Times"/>
+          <w:color w:val="FF0000"/>
+        </w:rPr>
+        <w:t>çift</w:t>
+      </w:r>
+      <w:proofErr w:type="spellEnd"/>
+      <w:r>
+        <w:rPr>
+          <w:rFonts w:ascii="Times" w:hAnsi="Times" w:cs="Times"/>
+          <w:color w:val="FF0000"/>
+        </w:rPr>
+        <w:t xml:space="preserve"> </w:t>
+      </w:r>
+      <w:proofErr w:type="spellStart"/>
+      <w:r>
+        <w:rPr>
+          <w:rFonts w:ascii="Times" w:hAnsi="Times" w:cs="Times"/>
+          <w:color w:val="FF0000"/>
+        </w:rPr>
+        <w:t>sayıda</w:t>
+      </w:r>
+      <w:proofErr w:type="spellEnd"/>
+      <w:r>
+        <w:rPr>
+          <w:rFonts w:ascii="Times" w:hAnsi="Times" w:cs="Times"/>
+          <w:color w:val="FF0000"/>
+        </w:rPr>
+        <w:t xml:space="preserve"> </w:t>
+      </w:r>
+      <w:proofErr w:type="spellStart"/>
+      <w:r>
+        <w:rPr>
+          <w:rFonts w:ascii="Times" w:hAnsi="Times" w:cs="Times"/>
+          <w:color w:val="FF0000"/>
+        </w:rPr>
+        <w:t>tekrar</w:t>
+      </w:r>
+      <w:proofErr w:type="spellEnd"/>
+      <w:r>
+        <w:rPr>
+          <w:rFonts w:ascii="Times" w:hAnsi="Times" w:cs="Times"/>
+          <w:color w:val="FF0000"/>
+        </w:rPr>
+        <w:t xml:space="preserve"> </w:t>
+      </w:r>
+      <w:proofErr w:type="spellStart"/>
+      <w:r>
+        <w:rPr>
+          <w:rFonts w:ascii="Times" w:hAnsi="Times" w:cs="Times"/>
+          <w:color w:val="FF0000"/>
+        </w:rPr>
+        <w:t>ediyorsa</w:t>
+      </w:r>
+      <w:proofErr w:type="spellEnd"/>
+      <w:r>
+        <w:rPr>
+          <w:rFonts w:ascii="Times" w:hAnsi="Times" w:cs="Times"/>
+          <w:color w:val="FF0000"/>
+        </w:rPr>
+        <w:t xml:space="preserve">, </w:t>
+      </w:r>
+      <w:proofErr w:type="spellStart"/>
+      <w:r>
+        <w:rPr>
+          <w:rFonts w:ascii="Times" w:hAnsi="Times" w:cs="Times"/>
+          <w:color w:val="FF0000"/>
+        </w:rPr>
+        <w:t>tüm</w:t>
+      </w:r>
+      <w:proofErr w:type="spellEnd"/>
+      <w:r>
+        <w:rPr>
+          <w:rFonts w:ascii="Times" w:hAnsi="Times" w:cs="Times"/>
+          <w:color w:val="FF0000"/>
+        </w:rPr>
+        <w:t xml:space="preserve"> </w:t>
+      </w:r>
+      <w:proofErr w:type="spellStart"/>
+      <w:r>
+        <w:rPr>
+          <w:rFonts w:ascii="Times" w:hAnsi="Times" w:cs="Times"/>
+          <w:color w:val="FF0000"/>
+        </w:rPr>
+        <w:t>sayılar</w:t>
+      </w:r>
+      <w:proofErr w:type="spellEnd"/>
+      <w:r>
+        <w:rPr>
+          <w:rFonts w:ascii="Times" w:hAnsi="Times" w:cs="Times"/>
+          <w:color w:val="FF0000"/>
+        </w:rPr>
+        <w:t xml:space="preserve"> </w:t>
+      </w:r>
+      <w:proofErr w:type="spellStart"/>
+      <w:r>
+        <w:rPr>
+          <w:rFonts w:ascii="Times" w:hAnsi="Times" w:cs="Times"/>
+          <w:color w:val="FF0000"/>
+        </w:rPr>
+        <w:t>xor</w:t>
+      </w:r>
+      <w:proofErr w:type="spellEnd"/>
+      <w:r>
+        <w:rPr>
+          <w:rFonts w:ascii="Times" w:hAnsi="Times" w:cs="Times"/>
+          <w:color w:val="FF0000"/>
+        </w:rPr>
+        <w:t xml:space="preserve"> </w:t>
+      </w:r>
+      <w:proofErr w:type="spellStart"/>
+      <w:r>
+        <w:rPr>
+          <w:rFonts w:ascii="Times" w:hAnsi="Times" w:cs="Times"/>
+          <w:color w:val="FF0000"/>
+        </w:rPr>
+        <w:t>işlemine</w:t>
+      </w:r>
+      <w:proofErr w:type="spellEnd"/>
+      <w:r>
+        <w:rPr>
+          <w:rFonts w:ascii="Times" w:hAnsi="Times" w:cs="Times"/>
+          <w:color w:val="FF0000"/>
+        </w:rPr>
+        <w:t xml:space="preserve"> tabi </w:t>
+      </w:r>
+      <w:proofErr w:type="spellStart"/>
+      <w:r>
+        <w:rPr>
+          <w:rFonts w:ascii="Times" w:hAnsi="Times" w:cs="Times"/>
+          <w:color w:val="FF0000"/>
+        </w:rPr>
+        <w:t>tutulabilir</w:t>
+      </w:r>
+      <w:proofErr w:type="spellEnd"/>
+      <w:r>
+        <w:rPr>
+          <w:rFonts w:ascii="Times" w:hAnsi="Times" w:cs="Times"/>
+          <w:color w:val="FF0000"/>
+        </w:rPr>
+        <w:t>)</w:t>
+      </w:r>
     </w:p>
     <w:p>
       <w:pPr>
@@ -3290,6 +4669,12 @@
         </w:rPr>
         <w:t xml:space="preserve"> 2</w:t>
       </w:r>
+      <w:r>
+        <w:rPr>
+          <w:rFonts w:ascii="Times" w:hAnsi="Times" w:cs="Times"/>
+        </w:rPr>
+        <w:t xml:space="preserve"> </w:t>
+      </w:r>
     </w:p>
     <w:p/>
     <w:p>
@@ -3371,14 +4756,7 @@
           <w:rFonts w:ascii="Courier" w:hAnsi="Courier" w:cs="Courier"/>
           <w:sz w:val="26"/>
         </w:rPr>
-        <w:t>0.5 1.5 2.5 3 3.5 4</w:t>
-      </w:r>
-      <w:r>
-        <w:rPr>
-          <w:rFonts w:ascii="Courier" w:hAnsi="Courier" w:cs="Courier"/>
-          <w:sz w:val="26"/>
-        </w:rPr>
-        <w:t>]</w:t>
+        <w:t>0.5 1.5 2.5 3 3.5 4]</w:t>
       </w:r>
       <w:r>
         <w:rPr>
@@ -3604,26 +4982,87 @@
         <w:t>.</w:t>
       </w:r>
     </w:p>
-    <w:p/>
     <w:p>
-      <w:proofErr w:type="spellStart"/>
-      <w:r>
-        <w:rPr>
-          <w:rFonts w:ascii="Times" w:hAnsi="Times" w:cs="Times"/>
-        </w:rPr>
-        <w:t>Senaryo</w:t>
-      </w:r>
-      <w:proofErr w:type="spellEnd"/>
-      <w:r>
-        <w:rPr>
-          <w:rFonts w:ascii="Times" w:hAnsi="Times" w:cs="Times"/>
-        </w:rPr>
-        <w:t xml:space="preserve"> 3</w:t>
+      <w:pPr>
+        <w:rPr>
+          <w:color w:val="FF0000"/>
+        </w:rPr>
+      </w:pPr>
+      <w:r>
+        <w:rPr>
+          <w:rFonts w:ascii="Times" w:hAnsi="Times" w:cs="Times"/>
+          <w:color w:val="FF0000"/>
+        </w:rPr>
+        <w:t>(</w:t>
+      </w:r>
+      <w:proofErr w:type="spellStart"/>
+      <w:r>
+        <w:rPr>
+          <w:rFonts w:ascii="Times" w:hAnsi="Times" w:cs="Times"/>
+          <w:color w:val="FF0000"/>
+        </w:rPr>
+        <w:t>bir</w:t>
+      </w:r>
+      <w:proofErr w:type="spellEnd"/>
+      <w:r>
+        <w:rPr>
+          <w:rFonts w:ascii="Times" w:hAnsi="Times" w:cs="Times"/>
+          <w:color w:val="FF0000"/>
+        </w:rPr>
+        <w:t xml:space="preserve"> fark </w:t>
+      </w:r>
+      <w:proofErr w:type="spellStart"/>
+      <w:r>
+        <w:rPr>
+          <w:rFonts w:ascii="Times" w:hAnsi="Times" w:cs="Times"/>
+          <w:color w:val="FF0000"/>
+        </w:rPr>
+        <w:t>tablosu</w:t>
+      </w:r>
+      <w:proofErr w:type="spellEnd"/>
+      <w:r>
+        <w:rPr>
+          <w:rFonts w:ascii="Times" w:hAnsi="Times" w:cs="Times"/>
+          <w:color w:val="FF0000"/>
+        </w:rPr>
+        <w:t xml:space="preserve"> </w:t>
+      </w:r>
+      <w:proofErr w:type="spellStart"/>
+      <w:r>
+        <w:rPr>
+          <w:rFonts w:ascii="Times" w:hAnsi="Times" w:cs="Times"/>
+          <w:color w:val="FF0000"/>
+        </w:rPr>
+        <w:t>oluşturulabilir</w:t>
+      </w:r>
+      <w:proofErr w:type="spellEnd"/>
+      <w:r>
+        <w:rPr>
+          <w:rFonts w:ascii="Times" w:hAnsi="Times" w:cs="Times"/>
+          <w:color w:val="FF0000"/>
+        </w:rPr>
+        <w:t>)</w:t>
       </w:r>
     </w:p>
     <w:p>
       <w:proofErr w:type="spellStart"/>
       <w:r>
+        <w:rPr>
+          <w:rFonts w:ascii="Times" w:hAnsi="Times" w:cs="Times"/>
+        </w:rPr>
+        <w:t>Senaryo</w:t>
+      </w:r>
+      <w:proofErr w:type="spellEnd"/>
+      <w:r>
+        <w:rPr>
+          <w:rFonts w:ascii="Times" w:hAnsi="Times" w:cs="Times"/>
+        </w:rPr>
+        <w:t xml:space="preserve"> 3</w:t>
+      </w:r>
+    </w:p>
+    <w:p>
+      <w:proofErr w:type="spellStart"/>
+      <w:r>
         <w:t>Kullanıcıdan</w:t>
       </w:r>
       <w:proofErr w:type="spellEnd"/>
@@ -3811,387 +5250,6 @@
           <w:rFonts w:ascii="Times" w:hAnsi="Times" w:cs="Times"/>
         </w:rPr>
         <w:t>bulunuz</w:t>
-      </w:r>
-      <w:proofErr w:type="spellEnd"/>
-      <w:r>
-        <w:rPr>
-          <w:rFonts w:ascii="Times" w:hAnsi="Times" w:cs="Times"/>
-        </w:rPr>
-        <w:t>.</w:t>
-      </w:r>
-    </w:p>
-    <w:p/>
-    <w:p>
-      <w:proofErr w:type="spellStart"/>
-      <w:r>
-        <w:rPr>
-          <w:rFonts w:ascii="Times" w:hAnsi="Times" w:cs="Times"/>
-        </w:rPr>
-        <w:t>Senaryo</w:t>
-      </w:r>
-      <w:proofErr w:type="spellEnd"/>
-      <w:r>
-        <w:rPr>
-          <w:rFonts w:ascii="Times" w:hAnsi="Times" w:cs="Times"/>
-        </w:rPr>
-        <w:t xml:space="preserve"> 4</w:t>
-      </w:r>
-    </w:p>
-    <w:p>
-      <w:pPr>
-        <w:rPr>
-          <w:rFonts w:ascii="Times" w:hAnsi="Times" w:cs="Times"/>
-        </w:rPr>
-      </w:pPr>
-      <w:r>
-        <w:rPr>
-          <w:rFonts w:ascii="Courier" w:hAnsi="Courier" w:cs="Courier"/>
-          <w:sz w:val="26"/>
-        </w:rPr>
-        <w:t xml:space="preserve">x = </w:t>
-      </w:r>
-      <w:r>
-        <w:rPr>
-          <w:rFonts w:ascii="Courier" w:hAnsi="Courier" w:cs="Courier"/>
-          <w:sz w:val="26"/>
-        </w:rPr>
-        <w:t>[</w:t>
-      </w:r>
-      <w:r>
-        <w:rPr>
-          <w:rFonts w:ascii="Courier" w:hAnsi="Courier" w:cs="Courier"/>
-          <w:sz w:val="26"/>
-        </w:rPr>
-        <w:t>0.5 1.5 2.5 3 3.5 4]</w:t>
-      </w:r>
-      <w:r>
-        <w:rPr>
-          <w:rFonts w:ascii="Times" w:hAnsi="Times" w:cs="Times"/>
-        </w:rPr>
-        <w:t xml:space="preserve"> </w:t>
-      </w:r>
-    </w:p>
-    <w:p>
-      <w:pPr>
-        <w:rPr>
-          <w:rFonts w:ascii="Times" w:hAnsi="Times" w:cs="Times"/>
-        </w:rPr>
-      </w:pPr>
-      <w:proofErr w:type="spellStart"/>
-      <w:r>
-        <w:rPr>
-          <w:rFonts w:ascii="Times" w:hAnsi="Times" w:cs="Times"/>
-        </w:rPr>
-        <w:t>ve</w:t>
-      </w:r>
-      <w:proofErr w:type="spellEnd"/>
-      <w:r>
-        <w:rPr>
-          <w:rFonts w:ascii="Times" w:hAnsi="Times" w:cs="Times"/>
-        </w:rPr>
-        <w:t xml:space="preserve"> </w:t>
-      </w:r>
-      <w:r>
-        <w:rPr>
-          <w:rFonts w:ascii="Courier" w:hAnsi="Courier" w:cs="Courier"/>
-          <w:sz w:val="26"/>
-        </w:rPr>
-        <w:t>f(x)= 4x^3</w:t>
-      </w:r>
-      <w:r>
-        <w:rPr>
-          <w:rFonts w:ascii="Courier" w:hAnsi="Courier" w:cs="Courier"/>
-          <w:sz w:val="26"/>
-        </w:rPr>
-        <w:t xml:space="preserve"> </w:t>
-      </w:r>
-      <w:r>
-        <w:rPr>
-          <w:rFonts w:ascii="Courier" w:hAnsi="Courier" w:cs="Courier"/>
-          <w:sz w:val="26"/>
-        </w:rPr>
-        <w:t>+</w:t>
-      </w:r>
-      <w:r>
-        <w:rPr>
-          <w:rFonts w:ascii="Courier" w:hAnsi="Courier" w:cs="Courier"/>
-          <w:sz w:val="26"/>
-        </w:rPr>
-        <w:t xml:space="preserve"> </w:t>
-      </w:r>
-      <w:r>
-        <w:rPr>
-          <w:rFonts w:ascii="Courier" w:hAnsi="Courier" w:cs="Courier"/>
-          <w:sz w:val="26"/>
-        </w:rPr>
-        <w:t>3x^2 + 4/3 x + 7</w:t>
-      </w:r>
-      <w:r>
-        <w:rPr>
-          <w:rFonts w:ascii="Courier" w:hAnsi="Courier" w:cs="Courier"/>
-          <w:sz w:val="26"/>
-        </w:rPr>
-        <w:t xml:space="preserve"> </w:t>
-      </w:r>
-      <w:proofErr w:type="spellStart"/>
-      <w:r>
-        <w:rPr>
-          <w:rFonts w:ascii="Times" w:hAnsi="Times" w:cs="Times"/>
-        </w:rPr>
-        <w:t>değerleri</w:t>
-      </w:r>
-      <w:proofErr w:type="spellEnd"/>
-      <w:r>
-        <w:rPr>
-          <w:rFonts w:ascii="Times" w:hAnsi="Times" w:cs="Times"/>
-        </w:rPr>
-        <w:t xml:space="preserve"> </w:t>
-      </w:r>
-      <w:proofErr w:type="spellStart"/>
-      <w:r>
-        <w:rPr>
-          <w:rFonts w:ascii="Times" w:hAnsi="Times" w:cs="Times"/>
-        </w:rPr>
-        <w:t>dizileri</w:t>
-      </w:r>
-      <w:proofErr w:type="spellEnd"/>
-      <w:r>
-        <w:rPr>
-          <w:rFonts w:ascii="Times" w:hAnsi="Times" w:cs="Times"/>
-        </w:rPr>
-        <w:t xml:space="preserve"> </w:t>
-      </w:r>
-      <w:proofErr w:type="spellStart"/>
-      <w:r>
-        <w:rPr>
-          <w:rFonts w:ascii="Times" w:hAnsi="Times" w:cs="Times"/>
-        </w:rPr>
-        <w:t>verilmiştir</w:t>
-      </w:r>
-      <w:proofErr w:type="spellEnd"/>
-      <w:r>
-        <w:rPr>
-          <w:rFonts w:ascii="Times" w:hAnsi="Times" w:cs="Times"/>
-        </w:rPr>
-        <w:t>.</w:t>
-      </w:r>
-      <w:r>
-        <w:rPr>
-          <w:rFonts w:ascii="Times" w:hAnsi="Times" w:cs="Times"/>
-        </w:rPr>
-        <w:t>)</w:t>
-      </w:r>
-    </w:p>
-    <w:p>
-      <w:pPr>
-        <w:rPr>
-          <w:rFonts w:ascii="Times" w:hAnsi="Times" w:cs="Times"/>
-        </w:rPr>
-      </w:pPr>
-      <w:r>
-        <w:rPr>
-          <w:rFonts w:ascii="Times" w:hAnsi="Times" w:cs="Times"/>
-        </w:rPr>
-        <w:t xml:space="preserve">Bir </w:t>
-      </w:r>
-      <w:proofErr w:type="spellStart"/>
-      <w:r>
-        <w:rPr>
-          <w:rFonts w:ascii="Times" w:hAnsi="Times" w:cs="Times"/>
-        </w:rPr>
-        <w:t>fonksiyona</w:t>
-      </w:r>
-      <w:proofErr w:type="spellEnd"/>
-      <w:r>
-        <w:rPr>
-          <w:rFonts w:ascii="Times" w:hAnsi="Times" w:cs="Times"/>
-        </w:rPr>
-        <w:t xml:space="preserve"> ait </w:t>
-      </w:r>
-      <w:r>
-        <w:rPr>
-          <w:rFonts w:ascii="Courier" w:hAnsi="Courier" w:cs="Courier"/>
-          <w:sz w:val="26"/>
-        </w:rPr>
-        <w:t>x</w:t>
-      </w:r>
-      <w:r>
-        <w:rPr>
-          <w:rFonts w:ascii="Times" w:hAnsi="Times" w:cs="Times"/>
-        </w:rPr>
-        <w:t xml:space="preserve"> </w:t>
-      </w:r>
-      <w:proofErr w:type="spellStart"/>
-      <w:r>
-        <w:rPr>
-          <w:rFonts w:ascii="Times" w:hAnsi="Times" w:cs="Times"/>
-        </w:rPr>
-        <w:t>ve</w:t>
-      </w:r>
-      <w:proofErr w:type="spellEnd"/>
-      <w:r>
-        <w:rPr>
-          <w:rFonts w:ascii="Times" w:hAnsi="Times" w:cs="Times"/>
-        </w:rPr>
-        <w:t xml:space="preserve"> </w:t>
-      </w:r>
-      <w:r>
-        <w:rPr>
-          <w:rFonts w:ascii="Courier" w:hAnsi="Courier" w:cs="Courier"/>
-          <w:sz w:val="26"/>
-        </w:rPr>
-        <w:t>f(x)</w:t>
-      </w:r>
-      <w:r>
-        <w:rPr>
-          <w:rFonts w:ascii="Times" w:hAnsi="Times" w:cs="Times"/>
-        </w:rPr>
-        <w:t xml:space="preserve"> </w:t>
-      </w:r>
-      <w:proofErr w:type="spellStart"/>
-      <w:r>
-        <w:rPr>
-          <w:rFonts w:ascii="Times" w:hAnsi="Times" w:cs="Times"/>
-        </w:rPr>
-        <w:t>değerleri</w:t>
-      </w:r>
-      <w:proofErr w:type="spellEnd"/>
-      <w:r>
-        <w:rPr>
-          <w:rFonts w:ascii="Times" w:hAnsi="Times" w:cs="Times"/>
-        </w:rPr>
-        <w:t xml:space="preserve"> </w:t>
-      </w:r>
-      <w:proofErr w:type="spellStart"/>
-      <w:r>
-        <w:rPr>
-          <w:rFonts w:ascii="Times" w:hAnsi="Times" w:cs="Times"/>
-        </w:rPr>
-        <w:t>dizisi</w:t>
-      </w:r>
-      <w:proofErr w:type="spellEnd"/>
-      <w:r>
-        <w:rPr>
-          <w:rFonts w:ascii="Times" w:hAnsi="Times" w:cs="Times"/>
-        </w:rPr>
-        <w:t xml:space="preserve"> </w:t>
-      </w:r>
-      <w:proofErr w:type="spellStart"/>
-      <w:r>
-        <w:rPr>
-          <w:rFonts w:ascii="Times" w:hAnsi="Times" w:cs="Times"/>
-        </w:rPr>
-        <w:t>verilmiştir</w:t>
-      </w:r>
-      <w:proofErr w:type="spellEnd"/>
-      <w:r>
-        <w:rPr>
-          <w:rFonts w:ascii="Times" w:hAnsi="Times" w:cs="Times"/>
-        </w:rPr>
-        <w:t xml:space="preserve">. </w:t>
-      </w:r>
-    </w:p>
-    <w:p>
-      <w:r>
-        <w:rPr>
-          <w:rFonts w:ascii="Times" w:hAnsi="Times" w:cs="Times"/>
-        </w:rPr>
-        <w:t xml:space="preserve">Her </w:t>
-      </w:r>
-      <w:r>
-        <w:rPr>
-          <w:rFonts w:ascii="Courier" w:hAnsi="Courier" w:cs="Courier"/>
-          <w:sz w:val="26"/>
-        </w:rPr>
-        <w:t>x</w:t>
-      </w:r>
-      <w:r>
-        <w:rPr>
-          <w:rFonts w:ascii="Times" w:hAnsi="Times" w:cs="Times"/>
-        </w:rPr>
-        <w:t xml:space="preserve"> </w:t>
-      </w:r>
-      <w:proofErr w:type="spellStart"/>
-      <w:r>
-        <w:rPr>
-          <w:rFonts w:ascii="Times" w:hAnsi="Times" w:cs="Times"/>
-        </w:rPr>
-        <w:t>noktası</w:t>
-      </w:r>
-      <w:proofErr w:type="spellEnd"/>
-      <w:r>
-        <w:rPr>
-          <w:rFonts w:ascii="Times" w:hAnsi="Times" w:cs="Times"/>
-        </w:rPr>
-        <w:t xml:space="preserve"> </w:t>
-      </w:r>
-      <w:proofErr w:type="spellStart"/>
-      <w:r>
-        <w:rPr>
-          <w:rFonts w:ascii="Times" w:hAnsi="Times" w:cs="Times"/>
-        </w:rPr>
-        <w:t>için</w:t>
-      </w:r>
-      <w:proofErr w:type="spellEnd"/>
-      <w:r>
-        <w:rPr>
-          <w:rFonts w:ascii="Times" w:hAnsi="Times" w:cs="Times"/>
-        </w:rPr>
-        <w:t xml:space="preserve"> </w:t>
-      </w:r>
-      <w:proofErr w:type="spellStart"/>
-      <w:r>
-        <w:rPr>
-          <w:rFonts w:ascii="Times" w:hAnsi="Times" w:cs="Times"/>
-          <w:b/>
-        </w:rPr>
-        <w:t>merkezi</w:t>
-      </w:r>
-      <w:proofErr w:type="spellEnd"/>
-      <w:r>
-        <w:rPr>
-          <w:rFonts w:ascii="Times" w:hAnsi="Times" w:cs="Times"/>
-          <w:b/>
-        </w:rPr>
-        <w:t xml:space="preserve"> fark </w:t>
-      </w:r>
-      <w:proofErr w:type="spellStart"/>
-      <w:r>
-        <w:rPr>
-          <w:rFonts w:ascii="Times" w:hAnsi="Times" w:cs="Times"/>
-          <w:b/>
-        </w:rPr>
-        <w:t>yöntemiyle</w:t>
-      </w:r>
-      <w:proofErr w:type="spellEnd"/>
-      <w:r>
-        <w:rPr>
-          <w:rFonts w:ascii="Times" w:hAnsi="Times" w:cs="Times"/>
-          <w:b/>
-        </w:rPr>
-        <w:t xml:space="preserve"> </w:t>
-      </w:r>
-      <w:proofErr w:type="spellStart"/>
-      <w:r>
-        <w:rPr>
-          <w:rFonts w:ascii="Times" w:hAnsi="Times" w:cs="Times"/>
-          <w:b/>
-        </w:rPr>
-        <w:t>türevi</w:t>
-      </w:r>
-      <w:proofErr w:type="spellEnd"/>
-      <w:r>
-        <w:rPr>
-          <w:rFonts w:ascii="Times" w:hAnsi="Times" w:cs="Times"/>
-        </w:rPr>
-        <w:t xml:space="preserve"> </w:t>
-      </w:r>
-      <w:proofErr w:type="spellStart"/>
-      <w:r>
-        <w:rPr>
-          <w:rFonts w:ascii="Times" w:hAnsi="Times" w:cs="Times"/>
-        </w:rPr>
-        <w:t>hesaplayınız</w:t>
       </w:r>
       <w:proofErr w:type="spellEnd"/>
       <w:r>
@@ -4224,21 +5282,11 @@
       </w:pPr>
     </w:p>
     <w:p>
-      <w:proofErr w:type="spellStart"/>
-      <w:r>
-        <w:rPr>
-          <w:rFonts w:ascii="Times" w:hAnsi="Times" w:cs="Times"/>
-        </w:rPr>
-        <w:lastRenderedPageBreak/>
-        <w:t>Senaryo</w:t>
-      </w:r>
-      <w:proofErr w:type="spellEnd"/>
-      <w:r>
-        <w:rPr>
-          <w:rFonts w:ascii="Times" w:hAnsi="Times" w:cs="Times"/>
-        </w:rPr>
-        <w:t xml:space="preserve"> 5</w:t>
-      </w:r>
+      <w:pPr>
+        <w:rPr>
+          <w:rFonts w:ascii="Times" w:hAnsi="Times" w:cs="Times"/>
+        </w:rPr>
+      </w:pPr>
     </w:p>
     <w:p>
       <w:pPr>
@@ -4246,18 +5294,22 @@
           <w:rFonts w:ascii="Times" w:hAnsi="Times" w:cs="Times"/>
         </w:rPr>
       </w:pPr>
-      <w:r>
-        <w:rPr>
-          <w:rFonts w:ascii="Courier" w:hAnsi="Courier" w:cs="Courier"/>
-          <w:sz w:val="26"/>
-        </w:rPr>
-        <w:t>x = [0.5 1.5 2.5 3 3.5 4]</w:t>
-      </w:r>
-      <w:r>
-        <w:rPr>
-          <w:rFonts w:ascii="Times" w:hAnsi="Times" w:cs="Times"/>
-        </w:rPr>
-        <w:t xml:space="preserve"> </w:t>
+    </w:p>
+    <w:p>
+      <w:proofErr w:type="spellStart"/>
+      <w:r>
+        <w:rPr>
+          <w:rFonts w:ascii="Times" w:hAnsi="Times" w:cs="Times"/>
+        </w:rPr>
+        <w:lastRenderedPageBreak/>
+        <w:t>Senaryo</w:t>
+      </w:r>
+      <w:proofErr w:type="spellEnd"/>
+      <w:r>
+        <w:rPr>
+          <w:rFonts w:ascii="Times" w:hAnsi="Times" w:cs="Times"/>
+        </w:rPr>
+        <w:t xml:space="preserve"> 4</w:t>
       </w:r>
     </w:p>
     <w:p>
@@ -4266,25 +5318,45 @@
           <w:rFonts w:ascii="Times" w:hAnsi="Times" w:cs="Times"/>
         </w:rPr>
       </w:pPr>
-      <w:proofErr w:type="spellStart"/>
-      <w:r>
-        <w:rPr>
-          <w:rFonts w:ascii="Times" w:hAnsi="Times" w:cs="Times"/>
-        </w:rPr>
-        <w:t>ve</w:t>
-      </w:r>
-      <w:proofErr w:type="spellEnd"/>
-      <w:r>
-        <w:rPr>
-          <w:rFonts w:ascii="Times" w:hAnsi="Times" w:cs="Times"/>
-        </w:rPr>
-        <w:t xml:space="preserve"> </w:t>
-      </w:r>
       <w:r>
         <w:rPr>
           <w:rFonts w:ascii="Courier" w:hAnsi="Courier" w:cs="Courier"/>
           <w:sz w:val="26"/>
         </w:rPr>
+        <w:t>x = [0.5 1.5 2.5 3 3.5 4]</w:t>
+      </w:r>
+      <w:r>
+        <w:rPr>
+          <w:rFonts w:ascii="Times" w:hAnsi="Times" w:cs="Times"/>
+        </w:rPr>
+        <w:t xml:space="preserve"> </w:t>
+      </w:r>
+    </w:p>
+    <w:p>
+      <w:pPr>
+        <w:rPr>
+          <w:rFonts w:ascii="Times" w:hAnsi="Times" w:cs="Times"/>
+        </w:rPr>
+      </w:pPr>
+      <w:proofErr w:type="spellStart"/>
+      <w:r>
+        <w:rPr>
+          <w:rFonts w:ascii="Times" w:hAnsi="Times" w:cs="Times"/>
+        </w:rPr>
+        <w:t>ve</w:t>
+      </w:r>
+      <w:proofErr w:type="spellEnd"/>
+      <w:r>
+        <w:rPr>
+          <w:rFonts w:ascii="Times" w:hAnsi="Times" w:cs="Times"/>
+        </w:rPr>
+        <w:t xml:space="preserve"> </w:t>
+      </w:r>
+      <w:r>
+        <w:rPr>
+          <w:rFonts w:ascii="Courier" w:hAnsi="Courier" w:cs="Courier"/>
+          <w:sz w:val="26"/>
+        </w:rPr>
         <w:t xml:space="preserve">f(x)= 4x^3 + 3x^2 + 4/3 x + 7 </w:t>
       </w:r>
       <w:proofErr w:type="spellStart"/>
@@ -4327,13 +5399,333 @@
         <w:rPr>
           <w:rFonts w:ascii="Times" w:hAnsi="Times" w:cs="Times"/>
         </w:rPr>
+        <w:t>.)</w:t>
+      </w:r>
+    </w:p>
+    <w:p>
+      <w:pPr>
+        <w:rPr>
+          <w:rFonts w:ascii="Times" w:hAnsi="Times" w:cs="Times"/>
+        </w:rPr>
+      </w:pPr>
+      <w:r>
+        <w:rPr>
+          <w:rFonts w:ascii="Times" w:hAnsi="Times" w:cs="Times"/>
+        </w:rPr>
+        <w:t xml:space="preserve">Bir </w:t>
+      </w:r>
+      <w:proofErr w:type="spellStart"/>
+      <w:r>
+        <w:rPr>
+          <w:rFonts w:ascii="Times" w:hAnsi="Times" w:cs="Times"/>
+        </w:rPr>
+        <w:t>fonksiyona</w:t>
+      </w:r>
+      <w:proofErr w:type="spellEnd"/>
+      <w:r>
+        <w:rPr>
+          <w:rFonts w:ascii="Times" w:hAnsi="Times" w:cs="Times"/>
+        </w:rPr>
+        <w:t xml:space="preserve"> ait </w:t>
+      </w:r>
+      <w:r>
+        <w:rPr>
+          <w:rFonts w:ascii="Courier" w:hAnsi="Courier" w:cs="Courier"/>
+          <w:sz w:val="26"/>
+        </w:rPr>
+        <w:t>x</w:t>
+      </w:r>
+      <w:r>
+        <w:rPr>
+          <w:rFonts w:ascii="Times" w:hAnsi="Times" w:cs="Times"/>
+        </w:rPr>
+        <w:t xml:space="preserve"> </w:t>
+      </w:r>
+      <w:proofErr w:type="spellStart"/>
+      <w:r>
+        <w:rPr>
+          <w:rFonts w:ascii="Times" w:hAnsi="Times" w:cs="Times"/>
+        </w:rPr>
+        <w:t>ve</w:t>
+      </w:r>
+      <w:proofErr w:type="spellEnd"/>
+      <w:r>
+        <w:rPr>
+          <w:rFonts w:ascii="Times" w:hAnsi="Times" w:cs="Times"/>
+        </w:rPr>
+        <w:t xml:space="preserve"> </w:t>
+      </w:r>
+      <w:r>
+        <w:rPr>
+          <w:rFonts w:ascii="Courier" w:hAnsi="Courier" w:cs="Courier"/>
+          <w:sz w:val="26"/>
+        </w:rPr>
+        <w:t>f(x)</w:t>
+      </w:r>
+      <w:r>
+        <w:rPr>
+          <w:rFonts w:ascii="Times" w:hAnsi="Times" w:cs="Times"/>
+        </w:rPr>
+        <w:t xml:space="preserve"> </w:t>
+      </w:r>
+      <w:proofErr w:type="spellStart"/>
+      <w:r>
+        <w:rPr>
+          <w:rFonts w:ascii="Times" w:hAnsi="Times" w:cs="Times"/>
+        </w:rPr>
+        <w:t>değerleri</w:t>
+      </w:r>
+      <w:proofErr w:type="spellEnd"/>
+      <w:r>
+        <w:rPr>
+          <w:rFonts w:ascii="Times" w:hAnsi="Times" w:cs="Times"/>
+        </w:rPr>
+        <w:t xml:space="preserve"> </w:t>
+      </w:r>
+      <w:proofErr w:type="spellStart"/>
+      <w:r>
+        <w:rPr>
+          <w:rFonts w:ascii="Times" w:hAnsi="Times" w:cs="Times"/>
+        </w:rPr>
+        <w:t>dizisi</w:t>
+      </w:r>
+      <w:proofErr w:type="spellEnd"/>
+      <w:r>
+        <w:rPr>
+          <w:rFonts w:ascii="Times" w:hAnsi="Times" w:cs="Times"/>
+        </w:rPr>
+        <w:t xml:space="preserve"> </w:t>
+      </w:r>
+      <w:proofErr w:type="spellStart"/>
+      <w:r>
+        <w:rPr>
+          <w:rFonts w:ascii="Times" w:hAnsi="Times" w:cs="Times"/>
+        </w:rPr>
+        <w:t>verilmiştir</w:t>
+      </w:r>
+      <w:proofErr w:type="spellEnd"/>
+      <w:r>
+        <w:rPr>
+          <w:rFonts w:ascii="Times" w:hAnsi="Times" w:cs="Times"/>
+        </w:rPr>
+        <w:t xml:space="preserve">. </w:t>
+      </w:r>
+    </w:p>
+    <w:p>
+      <w:r>
+        <w:rPr>
+          <w:rFonts w:ascii="Times" w:hAnsi="Times" w:cs="Times"/>
+        </w:rPr>
+        <w:t xml:space="preserve">Her </w:t>
+      </w:r>
+      <w:r>
+        <w:rPr>
+          <w:rFonts w:ascii="Courier" w:hAnsi="Courier" w:cs="Courier"/>
+          <w:sz w:val="26"/>
+        </w:rPr>
+        <w:t>x</w:t>
+      </w:r>
+      <w:r>
+        <w:rPr>
+          <w:rFonts w:ascii="Times" w:hAnsi="Times" w:cs="Times"/>
+        </w:rPr>
+        <w:t xml:space="preserve"> </w:t>
+      </w:r>
+      <w:proofErr w:type="spellStart"/>
+      <w:r>
+        <w:rPr>
+          <w:rFonts w:ascii="Times" w:hAnsi="Times" w:cs="Times"/>
+        </w:rPr>
+        <w:t>noktası</w:t>
+      </w:r>
+      <w:proofErr w:type="spellEnd"/>
+      <w:r>
+        <w:rPr>
+          <w:rFonts w:ascii="Times" w:hAnsi="Times" w:cs="Times"/>
+        </w:rPr>
+        <w:t xml:space="preserve"> </w:t>
+      </w:r>
+      <w:proofErr w:type="spellStart"/>
+      <w:r>
+        <w:rPr>
+          <w:rFonts w:ascii="Times" w:hAnsi="Times" w:cs="Times"/>
+        </w:rPr>
+        <w:t>için</w:t>
+      </w:r>
+      <w:proofErr w:type="spellEnd"/>
+      <w:r>
+        <w:rPr>
+          <w:rFonts w:ascii="Times" w:hAnsi="Times" w:cs="Times"/>
+        </w:rPr>
+        <w:t xml:space="preserve"> </w:t>
+      </w:r>
+      <w:proofErr w:type="spellStart"/>
+      <w:r>
+        <w:rPr>
+          <w:rFonts w:ascii="Times" w:hAnsi="Times" w:cs="Times"/>
+          <w:b/>
+        </w:rPr>
+        <w:t>merkezi</w:t>
+      </w:r>
+      <w:proofErr w:type="spellEnd"/>
+      <w:r>
+        <w:rPr>
+          <w:rFonts w:ascii="Times" w:hAnsi="Times" w:cs="Times"/>
+          <w:b/>
+        </w:rPr>
+        <w:t xml:space="preserve"> fark </w:t>
+      </w:r>
+      <w:proofErr w:type="spellStart"/>
+      <w:r>
+        <w:rPr>
+          <w:rFonts w:ascii="Times" w:hAnsi="Times" w:cs="Times"/>
+          <w:b/>
+        </w:rPr>
+        <w:t>yöntemiyle</w:t>
+      </w:r>
+      <w:proofErr w:type="spellEnd"/>
+      <w:r>
+        <w:rPr>
+          <w:rFonts w:ascii="Times" w:hAnsi="Times" w:cs="Times"/>
+          <w:b/>
+        </w:rPr>
+        <w:t xml:space="preserve"> </w:t>
+      </w:r>
+      <w:proofErr w:type="spellStart"/>
+      <w:r>
+        <w:rPr>
+          <w:rFonts w:ascii="Times" w:hAnsi="Times" w:cs="Times"/>
+          <w:b/>
+        </w:rPr>
+        <w:t>türevi</w:t>
+      </w:r>
+      <w:proofErr w:type="spellEnd"/>
+      <w:r>
+        <w:rPr>
+          <w:rFonts w:ascii="Times" w:hAnsi="Times" w:cs="Times"/>
+        </w:rPr>
+        <w:t xml:space="preserve"> </w:t>
+      </w:r>
+      <w:proofErr w:type="spellStart"/>
+      <w:r>
+        <w:rPr>
+          <w:rFonts w:ascii="Times" w:hAnsi="Times" w:cs="Times"/>
+        </w:rPr>
+        <w:t>hesaplayınız</w:t>
+      </w:r>
+      <w:proofErr w:type="spellEnd"/>
+      <w:r>
+        <w:rPr>
+          <w:rFonts w:ascii="Times" w:hAnsi="Times" w:cs="Times"/>
+        </w:rPr>
         <w:t>.</w:t>
       </w:r>
-      <w:r>
-        <w:rPr>
-          <w:rFonts w:ascii="Times" w:hAnsi="Times" w:cs="Times"/>
-        </w:rPr>
-        <w:t xml:space="preserve"> </w:t>
+    </w:p>
+    <w:p/>
+    <w:p>
+      <w:proofErr w:type="spellStart"/>
+      <w:r>
+        <w:rPr>
+          <w:rFonts w:ascii="Times" w:hAnsi="Times" w:cs="Times"/>
+        </w:rPr>
+        <w:t>Senaryo</w:t>
+      </w:r>
+      <w:proofErr w:type="spellEnd"/>
+      <w:r>
+        <w:rPr>
+          <w:rFonts w:ascii="Times" w:hAnsi="Times" w:cs="Times"/>
+        </w:rPr>
+        <w:t xml:space="preserve"> 5</w:t>
+      </w:r>
+    </w:p>
+    <w:p>
+      <w:pPr>
+        <w:rPr>
+          <w:rFonts w:ascii="Times" w:hAnsi="Times" w:cs="Times"/>
+        </w:rPr>
+      </w:pPr>
+      <w:r>
+        <w:rPr>
+          <w:rFonts w:ascii="Courier" w:hAnsi="Courier" w:cs="Courier"/>
+          <w:sz w:val="26"/>
+        </w:rPr>
+        <w:t>x = [0.5 1.5 2.5 3 3.5 4]</w:t>
+      </w:r>
+      <w:r>
+        <w:rPr>
+          <w:rFonts w:ascii="Times" w:hAnsi="Times" w:cs="Times"/>
+        </w:rPr>
+        <w:t xml:space="preserve"> </w:t>
+      </w:r>
+    </w:p>
+    <w:p>
+      <w:pPr>
+        <w:rPr>
+          <w:rFonts w:ascii="Times" w:hAnsi="Times" w:cs="Times"/>
+        </w:rPr>
+      </w:pPr>
+      <w:proofErr w:type="spellStart"/>
+      <w:r>
+        <w:rPr>
+          <w:rFonts w:ascii="Times" w:hAnsi="Times" w:cs="Times"/>
+        </w:rPr>
+        <w:t>ve</w:t>
+      </w:r>
+      <w:proofErr w:type="spellEnd"/>
+      <w:r>
+        <w:rPr>
+          <w:rFonts w:ascii="Times" w:hAnsi="Times" w:cs="Times"/>
+        </w:rPr>
+        <w:t xml:space="preserve"> </w:t>
+      </w:r>
+      <w:r>
+        <w:rPr>
+          <w:rFonts w:ascii="Courier" w:hAnsi="Courier" w:cs="Courier"/>
+          <w:sz w:val="26"/>
+        </w:rPr>
+        <w:t xml:space="preserve">f(x)= 4x^3 + 3x^2 + 4/3 x + 7 </w:t>
+      </w:r>
+      <w:proofErr w:type="spellStart"/>
+      <w:r>
+        <w:rPr>
+          <w:rFonts w:ascii="Times" w:hAnsi="Times" w:cs="Times"/>
+        </w:rPr>
+        <w:t>değerleri</w:t>
+      </w:r>
+      <w:proofErr w:type="spellEnd"/>
+      <w:r>
+        <w:rPr>
+          <w:rFonts w:ascii="Times" w:hAnsi="Times" w:cs="Times"/>
+        </w:rPr>
+        <w:t xml:space="preserve"> </w:t>
+      </w:r>
+      <w:proofErr w:type="spellStart"/>
+      <w:r>
+        <w:rPr>
+          <w:rFonts w:ascii="Times" w:hAnsi="Times" w:cs="Times"/>
+        </w:rPr>
+        <w:t>dizileri</w:t>
+      </w:r>
+      <w:proofErr w:type="spellEnd"/>
+      <w:r>
+        <w:rPr>
+          <w:rFonts w:ascii="Times" w:hAnsi="Times" w:cs="Times"/>
+        </w:rPr>
+        <w:t xml:space="preserve"> </w:t>
+      </w:r>
+      <w:proofErr w:type="spellStart"/>
+      <w:r>
+        <w:rPr>
+          <w:rFonts w:ascii="Times" w:hAnsi="Times" w:cs="Times"/>
+        </w:rPr>
+        <w:t>verilmiştir</w:t>
+      </w:r>
+      <w:proofErr w:type="spellEnd"/>
+      <w:r>
+        <w:rPr>
+          <w:rFonts w:ascii="Times" w:hAnsi="Times" w:cs="Times"/>
+        </w:rPr>
+        <w:t xml:space="preserve">. </w:t>
       </w:r>
       <w:proofErr w:type="spellStart"/>
       <w:r>

</xml_diff>